<commit_message>
finished word list 17
</commit_message>
<xml_diff>
--- a/名词/人文/文明.docx
+++ b/名词/人文/文明.docx
@@ -1,6 +1,6 @@
 
 <file path=word/document.xml><?xml version="1.0" encoding="utf-8"?>
-<w:document xmlns:wpc="http://schemas.microsoft.com/office/word/2010/wordprocessingCanvas" xmlns:mo="http://schemas.microsoft.com/office/mac/office/2008/main" xmlns:mc="http://schemas.openxmlformats.org/markup-compatibility/2006" xmlns:mv="urn:schemas-microsoft-com:mac:vml" xmlns:o="urn:schemas-microsoft-com:office:office" xmlns:r="http://schemas.openxmlformats.org/officeDocument/2006/relationships" xmlns:m="http://schemas.openxmlformats.org/officeDocument/2006/math" xmlns:v="urn:schemas-microsoft-com:vml" xmlns:wp14="http://schemas.microsoft.com/office/word/2010/wordprocessingDrawing" xmlns:wp="http://schemas.openxmlformats.org/drawingml/2006/wordprocessingDrawing" xmlns:w10="urn:schemas-microsoft-com:office:word" xmlns:w="http://schemas.openxmlformats.org/wordprocessingml/2006/main" xmlns:w14="http://schemas.microsoft.com/office/word/2010/wordml" xmlns:wpg="http://schemas.microsoft.com/office/word/2010/wordprocessingGroup" xmlns:wpi="http://schemas.microsoft.com/office/word/2010/wordprocessingInk" xmlns:wne="http://schemas.microsoft.com/office/word/2006/wordml" xmlns:wps="http://schemas.microsoft.com/office/word/2010/wordprocessingShape" mc:Ignorable="w14 wp14">
+<w:document xmlns:wpc="http://schemas.microsoft.com/office/word/2010/wordprocessingCanvas" xmlns:cx="http://schemas.microsoft.com/office/drawing/2014/chartex" xmlns:cx1="http://schemas.microsoft.com/office/drawing/2015/9/8/chartex" xmlns:cx2="http://schemas.microsoft.com/office/drawing/2015/10/21/chartex" xmlns:cx3="http://schemas.microsoft.com/office/drawing/2016/5/9/chartex" xmlns:cx4="http://schemas.microsoft.com/office/drawing/2016/5/10/chartex" xmlns:cx5="http://schemas.microsoft.com/office/drawing/2016/5/11/chartex" xmlns:cx6="http://schemas.microsoft.com/office/drawing/2016/5/12/chartex" xmlns:cx7="http://schemas.microsoft.com/office/drawing/2016/5/13/chartex" xmlns:cx8="http://schemas.microsoft.com/office/drawing/2016/5/14/chartex" xmlns:mc="http://schemas.openxmlformats.org/markup-compatibility/2006" xmlns:aink="http://schemas.microsoft.com/office/drawing/2016/ink" xmlns:am3d="http://schemas.microsoft.com/office/drawing/2017/model3d" xmlns:o="urn:schemas-microsoft-com:office:office" xmlns:r="http://schemas.openxmlformats.org/officeDocument/2006/relationships" xmlns:m="http://schemas.openxmlformats.org/officeDocument/2006/math" xmlns:v="urn:schemas-microsoft-com:vml" xmlns:wp14="http://schemas.microsoft.com/office/word/2010/wordprocessingDrawing" xmlns:wp="http://schemas.openxmlformats.org/drawingml/2006/wordprocessingDrawing" xmlns:w10="urn:schemas-microsoft-com:office:word" xmlns:w="http://schemas.openxmlformats.org/wordprocessingml/2006/main" xmlns:w14="http://schemas.microsoft.com/office/word/2010/wordml" xmlns:w15="http://schemas.microsoft.com/office/word/2012/wordml" xmlns:w16cid="http://schemas.microsoft.com/office/word/2016/wordml/cid" xmlns:w16se="http://schemas.microsoft.com/office/word/2015/wordml/symex" xmlns:wpg="http://schemas.microsoft.com/office/word/2010/wordprocessingGroup" xmlns:wpi="http://schemas.microsoft.com/office/word/2010/wordprocessingInk" xmlns:wne="http://schemas.microsoft.com/office/word/2006/wordml" xmlns:wps="http://schemas.microsoft.com/office/word/2010/wordprocessingShape" mc:Ignorable="w14 w15 w16se w16cid wp14">
   <w:body>
     <w:p>
       <w:pPr>
@@ -3941,6 +3941,7 @@
         <w:rPr>
           <w:rFonts w:hint="eastAsia"/>
         </w:rPr>
+        <w:lastRenderedPageBreak/>
         <w:tab/>
       </w:r>
       <w:r>
@@ -4059,176 +4060,1004 @@
       </w:r>
     </w:p>
     <w:p>
+      <w:r>
+        <w:rPr>
+          <w:rFonts w:hint="eastAsia"/>
+        </w:rPr>
+        <w:tab/>
+      </w:r>
+      <w:r>
+        <w:rPr>
+          <w:rFonts w:hint="eastAsia"/>
+        </w:rPr>
+        <w:t>complement</w:t>
+      </w:r>
+      <w:r>
+        <w:t xml:space="preserve"> [ˈkɒmplɪment]</w:t>
+      </w:r>
+      <w:r>
+        <w:rPr>
+          <w:rFonts w:hint="eastAsia"/>
+        </w:rPr>
+        <w:t>补足</w:t>
+      </w:r>
+      <w:r>
+        <w:rPr>
+          <w:rFonts w:hint="eastAsia"/>
+        </w:rPr>
+        <w:t>/</w:t>
+      </w:r>
+      <w:r>
+        <w:rPr>
+          <w:rFonts w:hint="eastAsia"/>
+          <w:color w:val="4BACC6" w:themeColor="accent5"/>
+        </w:rPr>
+        <w:t>补语</w:t>
+      </w:r>
+    </w:p>
+    <w:p>
+      <w:r>
+        <w:rPr>
+          <w:rFonts w:hint="eastAsia"/>
+        </w:rPr>
+        <w:tab/>
+      </w:r>
+      <w:r>
+        <w:rPr>
+          <w:rFonts w:hint="eastAsia"/>
+        </w:rPr>
+        <w:t>conjunction</w:t>
+      </w:r>
+      <w:r>
+        <w:t xml:space="preserve"> [kənˈdʒʌŋkʃn]</w:t>
+      </w:r>
+      <w:r>
+        <w:rPr>
+          <w:rFonts w:hint="eastAsia"/>
+        </w:rPr>
+        <w:t>结合</w:t>
+      </w:r>
+      <w:r>
+        <w:rPr>
+          <w:rFonts w:hint="eastAsia"/>
+        </w:rPr>
+        <w:t>/</w:t>
+      </w:r>
+      <w:r>
+        <w:rPr>
+          <w:rFonts w:hint="eastAsia"/>
+          <w:color w:val="4BACC6" w:themeColor="accent5"/>
+        </w:rPr>
+        <w:t>连词</w:t>
+      </w:r>
+    </w:p>
+    <w:p>
+      <w:r>
+        <w:rPr>
+          <w:rFonts w:hint="eastAsia"/>
+        </w:rPr>
+        <w:tab/>
+      </w:r>
+      <w:r>
+        <w:t>consonant</w:t>
+      </w:r>
+      <w:r>
+        <w:t xml:space="preserve"> [ˈkɒnsənənt]</w:t>
+      </w:r>
+      <w:r>
+        <w:rPr>
+          <w:rFonts w:hint="eastAsia"/>
+        </w:rPr>
+        <w:t>辅音</w:t>
+      </w:r>
+    </w:p>
+    <w:p>
+      <w:r>
+        <w:rPr>
+          <w:rFonts w:hint="eastAsia"/>
+        </w:rPr>
+        <w:tab/>
+      </w:r>
+      <w:r>
+        <w:t>dialect</w:t>
+      </w:r>
+      <w:r>
+        <w:t xml:space="preserve"> [ˈdaɪəlekt]</w:t>
+      </w:r>
+      <w:r>
+        <w:rPr>
+          <w:rFonts w:hint="eastAsia"/>
+        </w:rPr>
+        <w:t>方言</w:t>
+      </w:r>
+    </w:p>
+    <w:p>
+      <w:r>
+        <w:rPr>
+          <w:rFonts w:hint="eastAsia"/>
+        </w:rPr>
+        <w:tab/>
+      </w:r>
+      <w:r>
+        <w:rPr>
+          <w:rFonts w:hint="eastAsia"/>
+        </w:rPr>
+        <w:t>family</w:t>
+      </w:r>
+      <w:r>
+        <w:t xml:space="preserve"> </w:t>
+      </w:r>
+      <w:r>
+        <w:t>[ˈfæməli]</w:t>
+      </w:r>
+      <w:r>
+        <w:rPr>
+          <w:rFonts w:hint="eastAsia"/>
+        </w:rPr>
+        <w:t>家庭</w:t>
+      </w:r>
+      <w:r>
+        <w:rPr>
+          <w:rFonts w:hint="eastAsia"/>
+        </w:rPr>
+        <w:t>/</w:t>
+      </w:r>
+      <w:r>
+        <w:rPr>
+          <w:rFonts w:hint="eastAsia"/>
+        </w:rPr>
+        <w:t>家族</w:t>
+      </w:r>
+      <w:r>
+        <w:rPr>
+          <w:rFonts w:hint="eastAsia"/>
+        </w:rPr>
+        <w:t>/(</w:t>
+      </w:r>
+      <w:r>
+        <w:rPr>
+          <w:rFonts w:hint="eastAsia"/>
+        </w:rPr>
+        <w:t>生</w:t>
+      </w:r>
+      <w:r>
+        <w:rPr>
+          <w:rFonts w:hint="eastAsia"/>
+        </w:rPr>
+        <w:t>)</w:t>
+      </w:r>
+      <w:r>
+        <w:rPr>
+          <w:rFonts w:hint="eastAsia"/>
+        </w:rPr>
+        <w:t>科</w:t>
+      </w:r>
+      <w:r>
+        <w:rPr>
+          <w:rFonts w:hint="eastAsia"/>
+        </w:rPr>
+        <w:t>/</w:t>
+      </w:r>
+      <w:r>
+        <w:rPr>
+          <w:rFonts w:hint="eastAsia"/>
+          <w:color w:val="4BACC6" w:themeColor="accent5"/>
+        </w:rPr>
+        <w:t>语系</w:t>
+      </w:r>
+      <w:r>
+        <w:rPr>
+          <w:rFonts w:hint="eastAsia"/>
+        </w:rPr>
+        <w:t>/(</w:t>
+      </w:r>
+      <w:r>
+        <w:rPr>
+          <w:rFonts w:hint="eastAsia"/>
+        </w:rPr>
+        <w:t>化</w:t>
+      </w:r>
+      <w:r>
+        <w:rPr>
+          <w:rFonts w:hint="eastAsia"/>
+        </w:rPr>
+        <w:t>)</w:t>
+      </w:r>
+      <w:r>
+        <w:rPr>
+          <w:rFonts w:hint="eastAsia"/>
+        </w:rPr>
+        <w:t>族</w:t>
+      </w:r>
+    </w:p>
+    <w:p>
+      <w:r>
+        <w:rPr>
+          <w:rFonts w:hint="eastAsia"/>
+        </w:rPr>
+        <w:tab/>
+        <w:t>grammar</w:t>
+      </w:r>
+      <w:r>
+        <w:t xml:space="preserve"> [ˈgræmə</w:t>
+      </w:r>
+      <w:r>
+        <w:t>r</w:t>
+      </w:r>
+      <w:r>
+        <w:t>]</w:t>
+      </w:r>
+      <w:r>
+        <w:rPr>
+          <w:rFonts w:hint="eastAsia"/>
+        </w:rPr>
+        <w:t>语法</w:t>
+      </w:r>
+    </w:p>
+    <w:p>
+      <w:r>
+        <w:rPr>
+          <w:rFonts w:hint="eastAsia"/>
+        </w:rPr>
+        <w:tab/>
+      </w:r>
+      <w:r>
+        <w:rPr>
+          <w:rFonts w:hint="eastAsia"/>
+        </w:rPr>
+        <w:t>idiom</w:t>
+      </w:r>
+      <w:r>
+        <w:t xml:space="preserve"> [ˈɪdiəm]</w:t>
+      </w:r>
+      <w:r>
+        <w:rPr>
+          <w:rFonts w:hint="eastAsia"/>
+        </w:rPr>
+        <w:t>习语</w:t>
+      </w:r>
+      <w:r>
+        <w:rPr>
+          <w:rFonts w:hint="eastAsia"/>
+        </w:rPr>
+        <w:t>/</w:t>
+      </w:r>
+      <w:r>
+        <w:rPr>
+          <w:rFonts w:hint="eastAsia"/>
+        </w:rPr>
+        <w:t>成语</w:t>
+      </w:r>
+      <w:r>
+        <w:rPr>
+          <w:rFonts w:hint="eastAsia"/>
+        </w:rPr>
+        <w:t>/</w:t>
+      </w:r>
+      <w:r>
+        <w:rPr>
+          <w:rFonts w:hint="eastAsia"/>
+        </w:rPr>
+        <w:t>土语</w:t>
+      </w:r>
+    </w:p>
+    <w:p>
+      <w:r>
+        <w:rPr>
+          <w:rFonts w:hint="eastAsia"/>
+        </w:rPr>
+        <w:tab/>
+      </w:r>
+      <w:r>
+        <w:rPr>
+          <w:rFonts w:hint="eastAsia"/>
+        </w:rPr>
+        <w:t>initial</w:t>
+      </w:r>
+      <w:r>
+        <w:t xml:space="preserve"> [ɪˈnɪʃl]</w:t>
+      </w:r>
+      <w:r>
+        <w:rPr>
+          <w:rFonts w:hint="eastAsia"/>
+        </w:rPr>
+        <w:t>首字母</w:t>
+      </w:r>
+    </w:p>
+    <w:p>
+      <w:r>
+        <w:rPr>
+          <w:rFonts w:hint="eastAsia"/>
+        </w:rPr>
+        <w:tab/>
+      </w:r>
+      <w:r>
+        <w:rPr>
+          <w:rFonts w:hint="eastAsia"/>
+        </w:rPr>
+        <w:t>language</w:t>
+      </w:r>
+      <w:r>
+        <w:t xml:space="preserve"> [ˈlæŋgwɪdʒ]</w:t>
+      </w:r>
+      <w:r>
+        <w:rPr>
+          <w:rFonts w:hint="eastAsia"/>
+        </w:rPr>
+        <w:t>语言</w:t>
+      </w:r>
+      <w:r>
+        <w:rPr>
+          <w:rFonts w:hint="eastAsia"/>
+        </w:rPr>
+        <w:t>/</w:t>
+      </w:r>
+      <w:r>
+        <w:rPr>
+          <w:rFonts w:hint="eastAsia"/>
+        </w:rPr>
+        <w:t>用语</w:t>
+      </w:r>
+    </w:p>
+    <w:p>
+      <w:r>
+        <w:rPr>
+          <w:rFonts w:hint="eastAsia"/>
+        </w:rPr>
+        <w:tab/>
+      </w:r>
+      <w:r>
+        <w:rPr>
+          <w:rFonts w:hint="eastAsia"/>
+        </w:rPr>
+        <w:t>noun</w:t>
+      </w:r>
+      <w:r>
+        <w:t xml:space="preserve"> [naʊn]</w:t>
+      </w:r>
+      <w:r>
+        <w:rPr>
+          <w:rFonts w:hint="eastAsia"/>
+        </w:rPr>
+        <w:t>名词</w:t>
+      </w:r>
+    </w:p>
+    <w:p>
+      <w:r>
+        <w:rPr>
+          <w:rFonts w:hint="eastAsia"/>
+        </w:rPr>
+        <w:tab/>
+        <w:t xml:space="preserve">object </w:t>
+      </w:r>
+      <w:r>
+        <w:t>[ˈɒbdʒɪkt]</w:t>
+      </w:r>
+      <w:r>
+        <w:rPr>
+          <w:rFonts w:hint="eastAsia"/>
+        </w:rPr>
+        <w:t>某物</w:t>
+      </w:r>
+      <w:r>
+        <w:rPr>
+          <w:rFonts w:hint="eastAsia"/>
+        </w:rPr>
+        <w:t>,</w:t>
+      </w:r>
+      <w:r>
+        <w:rPr>
+          <w:rFonts w:hint="eastAsia"/>
+        </w:rPr>
+        <w:t>对象</w:t>
+      </w:r>
+      <w:r>
+        <w:rPr>
+          <w:rFonts w:hint="eastAsia"/>
+        </w:rPr>
+        <w:t>/</w:t>
+      </w:r>
+      <w:r>
+        <w:rPr>
+          <w:rFonts w:hint="eastAsia"/>
+        </w:rPr>
+        <w:t>目标</w:t>
+      </w:r>
+      <w:r>
+        <w:rPr>
+          <w:rFonts w:hint="eastAsia"/>
+        </w:rPr>
+        <w:t>/</w:t>
+      </w:r>
+      <w:r>
+        <w:rPr>
+          <w:rFonts w:hint="eastAsia"/>
+          <w:color w:val="4BACC6" w:themeColor="accent5"/>
+        </w:rPr>
+        <w:t>宾语</w:t>
+      </w:r>
+    </w:p>
+    <w:p>
+      <w:r>
+        <w:rPr>
+          <w:rFonts w:hint="eastAsia"/>
+        </w:rPr>
+        <w:tab/>
+      </w:r>
+      <w:r>
+        <w:rPr>
+          <w:rFonts w:hint="eastAsia"/>
+        </w:rPr>
+        <w:t>phrase</w:t>
+      </w:r>
+      <w:r>
+        <w:t xml:space="preserve"> [freɪz]</w:t>
+      </w:r>
+      <w:r>
+        <w:rPr>
+          <w:rFonts w:hint="eastAsia"/>
+        </w:rPr>
+        <w:t>短语</w:t>
+      </w:r>
+    </w:p>
+    <w:p>
+      <w:r>
+        <w:rPr>
+          <w:rFonts w:hint="eastAsia"/>
+        </w:rPr>
+        <w:tab/>
+      </w:r>
+      <w:r>
+        <w:rPr>
+          <w:rFonts w:hint="eastAsia"/>
+        </w:rPr>
+        <w:t>preposition</w:t>
+      </w:r>
+      <w:r>
+        <w:t xml:space="preserve"> [ˌprepəˈzɪʃn]</w:t>
+      </w:r>
+      <w:r>
+        <w:rPr>
+          <w:rFonts w:hint="eastAsia"/>
+        </w:rPr>
+        <w:t>介词</w:t>
+      </w:r>
+    </w:p>
+    <w:p>
+      <w:r>
+        <w:rPr>
+          <w:rFonts w:hint="eastAsia"/>
+        </w:rPr>
+        <w:tab/>
+      </w:r>
+      <w:r>
+        <w:rPr>
+          <w:rFonts w:hint="eastAsia"/>
+        </w:rPr>
+        <w:t>pronoun</w:t>
+      </w:r>
+      <w:r>
+        <w:t xml:space="preserve"> [ˈprəʊnaʊn]</w:t>
+      </w:r>
+      <w:r>
+        <w:rPr>
+          <w:rFonts w:hint="eastAsia"/>
+        </w:rPr>
+        <w:t>代词</w:t>
+      </w:r>
+    </w:p>
+    <w:p>
+      <w:r>
+        <w:rPr>
+          <w:rFonts w:hint="eastAsia"/>
+        </w:rPr>
+        <w:tab/>
+      </w:r>
+      <w:r>
+        <w:rPr>
+          <w:rFonts w:hint="eastAsia"/>
+        </w:rPr>
+        <w:t>sentence</w:t>
+      </w:r>
+      <w:r>
+        <w:t xml:space="preserve"> [ˈsentəns]</w:t>
+      </w:r>
+      <w:r>
+        <w:rPr>
+          <w:rFonts w:hint="eastAsia"/>
+          <w:color w:val="4BACC6" w:themeColor="accent5"/>
+        </w:rPr>
+        <w:t>句子</w:t>
+      </w:r>
+      <w:r>
+        <w:rPr>
+          <w:rFonts w:hint="eastAsia"/>
+        </w:rPr>
+        <w:t>/</w:t>
+      </w:r>
+      <w:r>
+        <w:rPr>
+          <w:rFonts w:hint="eastAsia"/>
+        </w:rPr>
+        <w:t>判决</w:t>
+      </w:r>
+    </w:p>
+    <w:p>
+      <w:r>
+        <w:rPr>
+          <w:rFonts w:hint="eastAsia"/>
+        </w:rPr>
+        <w:tab/>
+        <w:t>spelling</w:t>
+      </w:r>
+      <w:r>
+        <w:t xml:space="preserve"> [ˈspelɪŋ]</w:t>
+      </w:r>
+      <w:r>
+        <w:rPr>
+          <w:rFonts w:hint="eastAsia"/>
+        </w:rPr>
+        <w:t>拼写</w:t>
+      </w:r>
+    </w:p>
+    <w:p>
+      <w:r>
+        <w:rPr>
+          <w:rFonts w:hint="eastAsia"/>
+        </w:rPr>
+        <w:tab/>
+        <w:t>stress</w:t>
+      </w:r>
+      <w:r>
+        <w:t xml:space="preserve"> [stres]</w:t>
+      </w:r>
+      <w:r>
+        <w:rPr>
+          <w:rFonts w:hint="eastAsia"/>
+        </w:rPr>
+        <w:t>压力</w:t>
+      </w:r>
+      <w:r>
+        <w:rPr>
+          <w:rFonts w:hint="eastAsia"/>
+        </w:rPr>
+        <w:t>/</w:t>
+      </w:r>
+      <w:r>
+        <w:rPr>
+          <w:rFonts w:hint="eastAsia"/>
+        </w:rPr>
+        <w:t>强调</w:t>
+      </w:r>
+      <w:r>
+        <w:rPr>
+          <w:rFonts w:hint="eastAsia"/>
+        </w:rPr>
+        <w:t>/</w:t>
+      </w:r>
+      <w:r>
+        <w:rPr>
+          <w:rFonts w:hint="eastAsia"/>
+          <w:color w:val="4BACC6" w:themeColor="accent5"/>
+        </w:rPr>
+        <w:t>重音</w:t>
+      </w:r>
+    </w:p>
+    <w:p>
+      <w:r>
+        <w:rPr>
+          <w:rFonts w:hint="eastAsia"/>
+        </w:rPr>
+        <w:tab/>
+      </w:r>
+      <w:r>
+        <w:rPr>
+          <w:rFonts w:hint="eastAsia"/>
+        </w:rPr>
+        <w:t>subject</w:t>
+      </w:r>
+      <w:r>
+        <w:t xml:space="preserve"> [ˈsʌbdʒɪkt]</w:t>
+      </w:r>
+      <w:r>
+        <w:rPr>
+          <w:rFonts w:hint="eastAsia"/>
+        </w:rPr>
+        <w:t>主题</w:t>
+      </w:r>
+      <w:r>
+        <w:rPr>
+          <w:rFonts w:hint="eastAsia"/>
+        </w:rPr>
+        <w:t>/</w:t>
+      </w:r>
+      <w:r>
+        <w:rPr>
+          <w:rFonts w:hint="eastAsia"/>
+        </w:rPr>
+        <w:t>学科</w:t>
+      </w:r>
+      <w:r>
+        <w:rPr>
+          <w:rFonts w:hint="eastAsia"/>
+        </w:rPr>
+        <w:t>/</w:t>
+      </w:r>
+      <w:r>
+        <w:rPr>
+          <w:rFonts w:hint="eastAsia"/>
+        </w:rPr>
+        <w:t>臣民</w:t>
+      </w:r>
+      <w:r>
+        <w:rPr>
+          <w:rFonts w:hint="eastAsia"/>
+        </w:rPr>
+        <w:t>/</w:t>
+      </w:r>
+      <w:r>
+        <w:rPr>
+          <w:rFonts w:hint="eastAsia"/>
+          <w:color w:val="4BACC6" w:themeColor="accent5"/>
+        </w:rPr>
+        <w:t>主语</w:t>
+      </w:r>
+    </w:p>
+    <w:p>
+      <w:r>
+        <w:rPr>
+          <w:rFonts w:hint="eastAsia"/>
+        </w:rPr>
+        <w:tab/>
+      </w:r>
+      <w:r>
+        <w:t>tense [tens]</w:t>
+      </w:r>
+      <w:r>
+        <w:rPr>
+          <w:rFonts w:hint="eastAsia"/>
+        </w:rPr>
+        <w:t>时态</w:t>
+      </w:r>
+    </w:p>
+    <w:p>
+      <w:r>
+        <w:rPr>
+          <w:rFonts w:hint="eastAsia"/>
+        </w:rPr>
+        <w:tab/>
+      </w:r>
+      <w:r>
+        <w:rPr>
+          <w:rFonts w:hint="eastAsia"/>
+        </w:rPr>
+        <w:t>vocabulary</w:t>
+      </w:r>
+      <w:r>
+        <w:t xml:space="preserve"> [vəˈkæbjələri]</w:t>
+      </w:r>
+      <w:r>
+        <w:rPr>
+          <w:rFonts w:hint="eastAsia"/>
+        </w:rPr>
+        <w:t>词汇</w:t>
+      </w:r>
+    </w:p>
+    <w:p>
+      <w:r>
+        <w:rPr>
+          <w:rFonts w:hint="eastAsia"/>
+        </w:rPr>
+        <w:tab/>
+      </w:r>
+      <w:r>
+        <w:rPr>
+          <w:rFonts w:hint="eastAsia"/>
+        </w:rPr>
+        <w:t>vowel</w:t>
+      </w:r>
+      <w:r>
+        <w:t xml:space="preserve"> [ˈvaʊəl</w:t>
+      </w:r>
+      <w:r>
+        <w:rPr>
+          <w:rFonts w:hint="eastAsia"/>
+        </w:rPr>
+        <w:t>]</w:t>
+      </w:r>
+      <w:r>
+        <w:rPr>
+          <w:rFonts w:hint="eastAsia"/>
+        </w:rPr>
+        <w:t>元音</w:t>
+      </w:r>
+    </w:p>
+    <w:p>
       <w:pPr>
         <w:rPr>
-          <w:rFonts w:hint="eastAsia"/>
+          <w:b/>
         </w:rPr>
       </w:pPr>
       <w:r>
         <w:rPr>
           <w:rFonts w:hint="eastAsia"/>
-        </w:rPr>
-        <w:tab/>
-      </w:r>
-      <w:r>
-        <w:rPr>
-          <w:rFonts w:hint="eastAsia"/>
-        </w:rPr>
-        <w:t>complement</w:t>
-      </w:r>
-      <w:r>
-        <w:t xml:space="preserve"> [ˈkɒmplɪment]</w:t>
-      </w:r>
-      <w:r>
-        <w:rPr>
-          <w:rFonts w:hint="eastAsia"/>
-        </w:rPr>
-        <w:t>补足</w:t>
-      </w:r>
-      <w:r>
-        <w:rPr>
-          <w:rFonts w:hint="eastAsia"/>
-        </w:rPr>
-        <w:t>/</w:t>
+          <w:b/>
+        </w:rPr>
+        <w:t>二、文化</w:t>
+      </w:r>
+    </w:p>
+    <w:p>
+      <w:pPr>
+        <w:rPr>
+          <w:b/>
+        </w:rPr>
+      </w:pPr>
+      <w:r>
+        <w:rPr>
+          <w:rFonts w:hint="eastAsia"/>
+          <w:b/>
+        </w:rPr>
+        <w:t>1</w:t>
+      </w:r>
+      <w:r>
+        <w:rPr>
+          <w:rFonts w:hint="eastAsia"/>
+          <w:b/>
+        </w:rPr>
+        <w:t>社会文化</w:t>
+      </w:r>
+    </w:p>
+    <w:p>
+      <w:r>
+        <w:rPr>
+          <w:rFonts w:hint="eastAsia"/>
+        </w:rPr>
+        <w:tab/>
+      </w:r>
+      <w:r>
+        <w:rPr>
+          <w:rFonts w:hint="eastAsia"/>
+        </w:rPr>
+        <w:t>civilization</w:t>
+      </w:r>
+      <w:r>
+        <w:rPr>
+          <w:rFonts w:hint="eastAsia"/>
+        </w:rPr>
+        <w:t>/civilisation</w:t>
+      </w:r>
+      <w:r>
+        <w:t xml:space="preserve"> [ˌsɪvəlaɪˈzeɪʃn]</w:t>
+      </w:r>
+      <w:r>
+        <w:rPr>
+          <w:rFonts w:hint="eastAsia"/>
+        </w:rPr>
+        <w:t>文明</w:t>
+      </w:r>
+    </w:p>
+    <w:p>
+      <w:r>
+        <w:rPr>
+          <w:rFonts w:hint="eastAsia"/>
+        </w:rPr>
+        <w:tab/>
+      </w:r>
+      <w:r>
+        <w:rPr>
+          <w:rFonts w:hint="eastAsia"/>
+        </w:rPr>
+        <w:t>convention</w:t>
+      </w:r>
+      <w:r>
+        <w:t xml:space="preserve"> [kənˈvenʃn]</w:t>
+      </w:r>
+      <w:r>
+        <w:rPr>
+          <w:rFonts w:hint="eastAsia"/>
+        </w:rPr>
+        <w:t>大会</w:t>
+      </w:r>
+      <w:r>
+        <w:rPr>
+          <w:rFonts w:hint="eastAsia"/>
+        </w:rPr>
+        <w:t>/</w:t>
+      </w:r>
+      <w:r>
+        <w:rPr>
+          <w:rFonts w:hint="eastAsia"/>
+          <w:color w:val="4BACC6" w:themeColor="accent5"/>
+        </w:rPr>
+        <w:t>习俗</w:t>
+      </w:r>
+      <w:r>
+        <w:rPr>
+          <w:rFonts w:hint="eastAsia"/>
+        </w:rPr>
+        <w:t>/</w:t>
+      </w:r>
+      <w:r>
+        <w:rPr>
+          <w:rFonts w:hint="eastAsia"/>
+        </w:rPr>
+        <w:t>公约</w:t>
+      </w:r>
+    </w:p>
+    <w:p>
+      <w:r>
+        <w:rPr>
+          <w:rFonts w:hint="eastAsia"/>
+        </w:rPr>
+        <w:tab/>
+      </w:r>
+      <w:r>
+        <w:rPr>
+          <w:rFonts w:hint="eastAsia"/>
+        </w:rPr>
+        <w:t>culture</w:t>
+      </w:r>
+      <w:r>
+        <w:t xml:space="preserve"> [ˈkʌltʃə</w:t>
+      </w:r>
+      <w:r>
+        <w:t>r</w:t>
+      </w:r>
+      <w:r>
+        <w:t>]</w:t>
+      </w:r>
+      <w:r>
+        <w:rPr>
+          <w:rFonts w:hint="eastAsia"/>
+          <w:color w:val="4BACC6" w:themeColor="accent5"/>
+        </w:rPr>
+        <w:t>文化</w:t>
+      </w:r>
+      <w:r>
+        <w:rPr>
+          <w:rFonts w:hint="eastAsia"/>
+        </w:rPr>
+        <w:t>/</w:t>
+      </w:r>
+      <w:r>
+        <w:rPr>
+          <w:rFonts w:hint="eastAsia"/>
+        </w:rPr>
+        <w:t>培养</w:t>
+      </w:r>
+    </w:p>
+    <w:p>
+      <w:r>
+        <w:rPr>
+          <w:rFonts w:hint="eastAsia"/>
+        </w:rPr>
+        <w:tab/>
+      </w:r>
+      <w:r>
+        <w:rPr>
+          <w:rFonts w:hint="eastAsia"/>
+        </w:rPr>
+        <w:t>custom</w:t>
+      </w:r>
+      <w:r>
+        <w:t xml:space="preserve"> [ˈkʌstəm]</w:t>
+      </w:r>
+      <w:r>
+        <w:rPr>
+          <w:rFonts w:hint="eastAsia"/>
+          <w:color w:val="4BACC6" w:themeColor="accent5"/>
+        </w:rPr>
+        <w:t>习俗</w:t>
+      </w:r>
+      <w:r>
+        <w:rPr>
+          <w:rFonts w:hint="eastAsia"/>
+        </w:rPr>
+        <w:t>/</w:t>
+      </w:r>
+      <w:r>
+        <w:rPr>
+          <w:rFonts w:hint="eastAsia"/>
+        </w:rPr>
+        <w:t>习惯</w:t>
+      </w:r>
+      <w:r>
+        <w:rPr>
+          <w:rFonts w:hint="eastAsia"/>
+        </w:rPr>
+        <w:t>/</w:t>
+      </w:r>
+      <w:r>
+        <w:rPr>
+          <w:rFonts w:hint="eastAsia"/>
+        </w:rPr>
+        <w:t>光顾</w:t>
+      </w:r>
+    </w:p>
+    <w:p>
+      <w:r>
+        <w:rPr>
+          <w:rFonts w:hint="eastAsia"/>
+        </w:rPr>
+        <w:tab/>
+      </w:r>
+      <w:r>
+        <w:rPr>
+          <w:rFonts w:hint="eastAsia"/>
+        </w:rPr>
+        <w:t>expertise</w:t>
+      </w:r>
+      <w:r>
+        <w:t xml:space="preserve"> [ˌekspɜ:ˈti:z]</w:t>
+      </w:r>
+      <w:r>
+        <w:rPr>
+          <w:rFonts w:hint="eastAsia"/>
+        </w:rPr>
+        <w:t>专业知识</w:t>
       </w:r>
       <w:bookmarkStart w:id="0" w:name="_GoBack"/>
-      <w:r>
-        <w:rPr>
-          <w:rFonts w:hint="eastAsia"/>
-          <w:color w:val="4BACC6" w:themeColor="accent5"/>
-        </w:rPr>
-        <w:t>补语</w:t>
-      </w:r>
       <w:bookmarkEnd w:id="0"/>
     </w:p>
     <w:p>
       <w:r>
-        <w:rPr>
-          <w:rFonts w:hint="eastAsia"/>
-        </w:rPr>
-        <w:tab/>
-      </w:r>
-      <w:r>
-        <w:rPr>
-          <w:rFonts w:hint="eastAsia"/>
-        </w:rPr>
-        <w:t>conjunction</w:t>
-      </w:r>
-      <w:r>
-        <w:t xml:space="preserve"> [kənˈdʒʌŋkʃn]</w:t>
-      </w:r>
-      <w:r>
-        <w:rPr>
-          <w:rFonts w:hint="eastAsia"/>
-        </w:rPr>
-        <w:t>结合</w:t>
-      </w:r>
-      <w:r>
-        <w:rPr>
-          <w:rFonts w:hint="eastAsia"/>
-        </w:rPr>
-        <w:t>/</w:t>
-      </w:r>
-      <w:r>
-        <w:rPr>
-          <w:rFonts w:hint="eastAsia"/>
-          <w:color w:val="4BACC6" w:themeColor="accent5"/>
-        </w:rPr>
-        <w:t>连词</w:t>
-      </w:r>
-    </w:p>
-    <w:p>
-      <w:r>
-        <w:rPr>
-          <w:rFonts w:hint="eastAsia"/>
-        </w:rPr>
-        <w:tab/>
-      </w:r>
-      <w:r>
-        <w:t>consonant</w:t>
-      </w:r>
-      <w:r>
-        <w:t xml:space="preserve"> [ˈkɒnsənənt]</w:t>
-      </w:r>
-      <w:r>
-        <w:rPr>
-          <w:rFonts w:hint="eastAsia"/>
-        </w:rPr>
-        <w:t>辅音</w:t>
-      </w:r>
-    </w:p>
-    <w:p>
-      <w:r>
-        <w:rPr>
-          <w:rFonts w:hint="eastAsia"/>
-        </w:rPr>
-        <w:tab/>
-      </w:r>
-      <w:r>
-        <w:t>dialect</w:t>
-      </w:r>
-      <w:r>
-        <w:t xml:space="preserve"> [ˈdaɪəlekt]</w:t>
-      </w:r>
-      <w:r>
-        <w:rPr>
-          <w:rFonts w:hint="eastAsia"/>
-        </w:rPr>
-        <w:t>方言</w:t>
-      </w:r>
-    </w:p>
-    <w:p>
-      <w:r>
-        <w:rPr>
-          <w:rFonts w:hint="eastAsia"/>
-        </w:rPr>
-        <w:tab/>
-      </w:r>
-      <w:r>
-        <w:rPr>
-          <w:rFonts w:hint="eastAsia"/>
-        </w:rPr>
-        <w:t>family</w:t>
+        <w:tab/>
+      </w:r>
+      <w:r>
+        <w:rPr>
+          <w:rFonts w:hint="eastAsia"/>
+        </w:rPr>
+        <w:t>graces</w:t>
       </w:r>
       <w:r>
         <w:t xml:space="preserve"> </w:t>
       </w:r>
       <w:r>
-        <w:t>[ˈfæməli]</w:t>
-      </w:r>
-      <w:r>
-        <w:rPr>
-          <w:rFonts w:hint="eastAsia"/>
-        </w:rPr>
-        <w:t>家庭</w:t>
-      </w:r>
-      <w:r>
-        <w:rPr>
-          <w:rFonts w:hint="eastAsia"/>
-        </w:rPr>
-        <w:t>/</w:t>
-      </w:r>
-      <w:r>
-        <w:rPr>
-          <w:rFonts w:hint="eastAsia"/>
-        </w:rPr>
-        <w:t>家族</w:t>
-      </w:r>
-      <w:r>
-        <w:rPr>
-          <w:rFonts w:hint="eastAsia"/>
-        </w:rPr>
-        <w:t>/(</w:t>
-      </w:r>
-      <w:r>
-        <w:rPr>
-          <w:rFonts w:hint="eastAsia"/>
-        </w:rPr>
-        <w:t>生</w:t>
-      </w:r>
-      <w:r>
-        <w:rPr>
-          <w:rFonts w:hint="eastAsia"/>
+        <w:rPr>
+          <w:rFonts w:hint="eastAsia"/>
+        </w:rPr>
+        <w:t>*</w:t>
+      </w:r>
+      <w:r>
+        <w:t>[greɪs]</w:t>
+      </w:r>
+      <w:r>
+        <w:rPr>
+          <w:rFonts w:hint="eastAsia"/>
+        </w:rPr>
+        <w:t>优雅</w:t>
+      </w:r>
+      <w:r>
+        <w:rPr>
+          <w:rFonts w:hint="eastAsia"/>
+        </w:rPr>
+        <w:t>/</w:t>
+      </w:r>
+      <w:r>
+        <w:rPr>
+          <w:rFonts w:hint="eastAsia"/>
+          <w:color w:val="4BACC6" w:themeColor="accent5"/>
+        </w:rPr>
+        <w:t>风度</w:t>
+      </w:r>
+      <w:r>
+        <w:rPr>
+          <w:rFonts w:hint="eastAsia"/>
+          <w:color w:val="4BACC6" w:themeColor="accent5"/>
+        </w:rPr>
+        <w:t>(</w:t>
+      </w:r>
+      <w:r>
+        <w:rPr>
+          <w:rFonts w:hint="eastAsia"/>
+          <w:color w:val="4BACC6" w:themeColor="accent5"/>
+        </w:rPr>
+        <w:t>复</w:t>
+      </w:r>
+      <w:r>
+        <w:rPr>
+          <w:rFonts w:hint="eastAsia"/>
+          <w:color w:val="4BACC6" w:themeColor="accent5"/>
         </w:rPr>
         <w:t>)</w:t>
       </w:r>
@@ -4236,59 +5065,241 @@
         <w:rPr>
           <w:rFonts w:hint="eastAsia"/>
         </w:rPr>
-        <w:t>科</w:t>
-      </w:r>
-      <w:r>
-        <w:rPr>
-          <w:rFonts w:hint="eastAsia"/>
-        </w:rPr>
-        <w:t>/</w:t>
-      </w:r>
-      <w:r>
-        <w:rPr>
-          <w:rFonts w:hint="eastAsia"/>
-          <w:color w:val="4BACC6" w:themeColor="accent5"/>
-        </w:rPr>
-        <w:t>语系</w:t>
-      </w:r>
-      <w:r>
-        <w:rPr>
-          <w:rFonts w:hint="eastAsia"/>
-        </w:rPr>
-        <w:t>/(</w:t>
-      </w:r>
-      <w:r>
-        <w:rPr>
-          <w:rFonts w:hint="eastAsia"/>
-        </w:rPr>
-        <w:t>化</w:t>
-      </w:r>
-      <w:r>
-        <w:rPr>
-          <w:rFonts w:hint="eastAsia"/>
+        <w:t>/</w:t>
+      </w:r>
+      <w:r>
+        <w:rPr>
+          <w:rFonts w:hint="eastAsia"/>
+        </w:rPr>
+        <w:t>恩惠</w:t>
+      </w:r>
+    </w:p>
+    <w:p>
+      <w:r>
+        <w:rPr>
+          <w:rFonts w:hint="eastAsia"/>
+        </w:rPr>
+        <w:tab/>
+      </w:r>
+      <w:r>
+        <w:rPr>
+          <w:rFonts w:hint="eastAsia"/>
+        </w:rPr>
+        <w:t>history</w:t>
+      </w:r>
+      <w:r>
+        <w:t xml:space="preserve"> [ˈhɪstri]</w:t>
+      </w:r>
+      <w:r>
+        <w:rPr>
+          <w:rFonts w:hint="eastAsia"/>
+          <w:color w:val="4BACC6" w:themeColor="accent5"/>
+        </w:rPr>
+        <w:t>历史</w:t>
+      </w:r>
+      <w:r>
+        <w:rPr>
+          <w:rFonts w:hint="eastAsia"/>
+        </w:rPr>
+        <w:t>/</w:t>
+      </w:r>
+      <w:r>
+        <w:rPr>
+          <w:rFonts w:hint="eastAsia"/>
+        </w:rPr>
+        <w:t>历史学</w:t>
+      </w:r>
+    </w:p>
+    <w:p>
+      <w:r>
+        <w:rPr>
+          <w:rFonts w:hint="eastAsia"/>
+        </w:rPr>
+        <w:tab/>
+        <w:t>knowledge</w:t>
+      </w:r>
+      <w:r>
+        <w:t xml:space="preserve"> [ˈnɒlɪdʒ]</w:t>
+      </w:r>
+      <w:r>
+        <w:rPr>
+          <w:rFonts w:hint="eastAsia"/>
+          <w:color w:val="4BACC6" w:themeColor="accent5"/>
+        </w:rPr>
+        <w:t>知识</w:t>
+      </w:r>
+      <w:r>
+        <w:rPr>
+          <w:rFonts w:hint="eastAsia"/>
+        </w:rPr>
+        <w:t>/</w:t>
+      </w:r>
+      <w:r>
+        <w:rPr>
+          <w:rFonts w:hint="eastAsia"/>
+        </w:rPr>
+        <w:t>了解</w:t>
+      </w:r>
+    </w:p>
+    <w:p>
+      <w:r>
+        <w:rPr>
+          <w:rFonts w:hint="eastAsia"/>
+        </w:rPr>
+        <w:tab/>
+      </w:r>
+      <w:r>
+        <w:rPr>
+          <w:rFonts w:hint="eastAsia"/>
+        </w:rPr>
+        <w:t>learning</w:t>
+      </w:r>
+      <w:r>
+        <w:t xml:space="preserve"> [ˈlɜ:nɪŋ]</w:t>
+      </w:r>
+      <w:r>
+        <w:rPr>
+          <w:rFonts w:hint="eastAsia"/>
+        </w:rPr>
+        <w:t>学习</w:t>
+      </w:r>
+      <w:r>
+        <w:rPr>
+          <w:rFonts w:hint="eastAsia"/>
+        </w:rPr>
+        <w:t>/</w:t>
+      </w:r>
+      <w:r>
+        <w:rPr>
+          <w:rFonts w:hint="eastAsia"/>
+          <w:color w:val="4BACC6" w:themeColor="accent5"/>
+        </w:rPr>
+        <w:t>学问</w:t>
+      </w:r>
+    </w:p>
+    <w:p>
+      <w:r>
+        <w:rPr>
+          <w:rFonts w:hint="eastAsia"/>
+        </w:rPr>
+        <w:tab/>
+      </w:r>
+      <w:r>
+        <w:t>manner</w:t>
+      </w:r>
+      <w:r>
+        <w:rPr>
+          <w:rFonts w:hint="eastAsia"/>
+        </w:rPr>
+        <w:t>s</w:t>
+      </w:r>
+      <w:r>
+        <w:t xml:space="preserve"> </w:t>
+      </w:r>
+      <w:r>
+        <w:rPr>
+          <w:rFonts w:hint="eastAsia"/>
+        </w:rPr>
+        <w:t>*</w:t>
+      </w:r>
+      <w:r>
+        <w:t>[ˈmænə</w:t>
+      </w:r>
+      <w:r>
+        <w:t>r</w:t>
+      </w:r>
+      <w:r>
+        <w:t>]</w:t>
+      </w:r>
+      <w:r>
+        <w:rPr>
+          <w:rFonts w:hint="eastAsia"/>
+        </w:rPr>
+        <w:t>方式</w:t>
+      </w:r>
+      <w:r>
+        <w:rPr>
+          <w:rFonts w:hint="eastAsia"/>
+        </w:rPr>
+        <w:t>/</w:t>
+      </w:r>
+      <w:r>
+        <w:rPr>
+          <w:rFonts w:hint="eastAsia"/>
+        </w:rPr>
+        <w:t>态度</w:t>
+      </w:r>
+      <w:r>
+        <w:rPr>
+          <w:rFonts w:hint="eastAsia"/>
+        </w:rPr>
+        <w:t>/</w:t>
+      </w:r>
+      <w:r>
+        <w:rPr>
+          <w:rFonts w:hint="eastAsia"/>
+          <w:color w:val="4BACC6" w:themeColor="accent5"/>
+        </w:rPr>
+        <w:t>礼貌</w:t>
+      </w:r>
+      <w:r>
+        <w:rPr>
+          <w:rFonts w:hint="eastAsia"/>
+          <w:color w:val="4BACC6" w:themeColor="accent5"/>
+        </w:rPr>
+        <w:t>(</w:t>
+      </w:r>
+      <w:r>
+        <w:rPr>
+          <w:rFonts w:hint="eastAsia"/>
+          <w:color w:val="4BACC6" w:themeColor="accent5"/>
+        </w:rPr>
+        <w:t>复</w:t>
+      </w:r>
+      <w:r>
+        <w:rPr>
+          <w:rFonts w:hint="eastAsia"/>
+          <w:color w:val="4BACC6" w:themeColor="accent5"/>
         </w:rPr>
         <w:t>)</w:t>
       </w:r>
-      <w:r>
-        <w:rPr>
-          <w:rFonts w:hint="eastAsia"/>
-        </w:rPr>
-        <w:t>族</w:t>
-      </w:r>
-    </w:p>
-    <w:p>
-      <w:r>
-        <w:rPr>
-          <w:rFonts w:hint="eastAsia"/>
-        </w:rPr>
-        <w:tab/>
-        <w:t>grammar</w:t>
-      </w:r>
-      <w:r>
-        <w:t xml:space="preserve"> [ˈgræmə</w:t>
-      </w:r>
-      <w:r>
-        <w:t>r</w:t>
+    </w:p>
+    <w:p>
+      <w:r>
+        <w:rPr>
+          <w:rFonts w:hint="eastAsia"/>
+        </w:rPr>
+        <w:tab/>
+      </w:r>
+      <w:r>
+        <w:rPr>
+          <w:rFonts w:hint="eastAsia"/>
+        </w:rPr>
+        <w:t>moral</w:t>
+      </w:r>
+      <w:r>
+        <w:rPr>
+          <w:rFonts w:hint="eastAsia"/>
+        </w:rPr>
+        <w:t>s</w:t>
+      </w:r>
+      <w:r>
+        <w:t xml:space="preserve"> </w:t>
+      </w:r>
+      <w:r>
+        <w:rPr>
+          <w:rFonts w:hint="eastAsia"/>
+        </w:rPr>
+        <w:t>*</w:t>
+      </w:r>
+      <w:r>
+        <w:t>[ˈmɒrəl</w:t>
+      </w:r>
+      <w:r>
+        <w:rPr>
+          <w:rFonts w:hint="eastAsia"/>
+        </w:rPr>
+        <w:t>s</w:t>
       </w:r>
       <w:r>
         <w:t>]</w:t>
@@ -4297,485 +5308,127 @@
         <w:rPr>
           <w:rFonts w:hint="eastAsia"/>
         </w:rPr>
-        <w:t>语法</w:t>
-      </w:r>
-    </w:p>
-    <w:p>
-      <w:r>
-        <w:rPr>
-          <w:rFonts w:hint="eastAsia"/>
-        </w:rPr>
-        <w:tab/>
-      </w:r>
-      <w:r>
-        <w:rPr>
-          <w:rFonts w:hint="eastAsia"/>
-        </w:rPr>
-        <w:t>idiom</w:t>
-      </w:r>
-      <w:r>
-        <w:t xml:space="preserve"> [ˈɪdiəm]</w:t>
-      </w:r>
-      <w:r>
-        <w:rPr>
-          <w:rFonts w:hint="eastAsia"/>
-        </w:rPr>
-        <w:t>习语</w:t>
-      </w:r>
-      <w:r>
-        <w:rPr>
-          <w:rFonts w:hint="eastAsia"/>
-        </w:rPr>
-        <w:t>/</w:t>
-      </w:r>
-      <w:r>
-        <w:rPr>
-          <w:rFonts w:hint="eastAsia"/>
-        </w:rPr>
-        <w:t>成语</w:t>
-      </w:r>
-      <w:r>
-        <w:rPr>
-          <w:rFonts w:hint="eastAsia"/>
-        </w:rPr>
-        <w:t>/</w:t>
-      </w:r>
-      <w:r>
-        <w:rPr>
-          <w:rFonts w:hint="eastAsia"/>
-        </w:rPr>
-        <w:t>土语</w:t>
-      </w:r>
-    </w:p>
-    <w:p>
-      <w:r>
-        <w:rPr>
-          <w:rFonts w:hint="eastAsia"/>
-        </w:rPr>
-        <w:tab/>
-      </w:r>
-      <w:r>
-        <w:rPr>
-          <w:rFonts w:hint="eastAsia"/>
-        </w:rPr>
-        <w:t>initial</w:t>
-      </w:r>
-      <w:r>
-        <w:t xml:space="preserve"> [ɪˈnɪʃl]</w:t>
-      </w:r>
-      <w:r>
-        <w:rPr>
-          <w:rFonts w:hint="eastAsia"/>
-        </w:rPr>
-        <w:t>首字母</w:t>
-      </w:r>
-    </w:p>
-    <w:p>
-      <w:r>
-        <w:rPr>
-          <w:rFonts w:hint="eastAsia"/>
-        </w:rPr>
-        <w:tab/>
-      </w:r>
-      <w:r>
-        <w:rPr>
-          <w:rFonts w:hint="eastAsia"/>
-        </w:rPr>
-        <w:t>language</w:t>
-      </w:r>
-      <w:r>
-        <w:t xml:space="preserve"> [ˈlæŋgwɪdʒ]</w:t>
-      </w:r>
-      <w:r>
-        <w:rPr>
-          <w:rFonts w:hint="eastAsia"/>
-        </w:rPr>
-        <w:t>语言</w:t>
-      </w:r>
-      <w:r>
-        <w:rPr>
-          <w:rFonts w:hint="eastAsia"/>
-        </w:rPr>
-        <w:t>/</w:t>
-      </w:r>
-      <w:r>
-        <w:rPr>
-          <w:rFonts w:hint="eastAsia"/>
-        </w:rPr>
-        <w:t>用语</w:t>
-      </w:r>
-    </w:p>
-    <w:p>
-      <w:r>
-        <w:rPr>
-          <w:rFonts w:hint="eastAsia"/>
-        </w:rPr>
-        <w:tab/>
-      </w:r>
-      <w:r>
-        <w:rPr>
-          <w:rFonts w:hint="eastAsia"/>
-        </w:rPr>
-        <w:t>noun</w:t>
-      </w:r>
-      <w:r>
-        <w:t xml:space="preserve"> [naʊn]</w:t>
-      </w:r>
-      <w:r>
-        <w:rPr>
-          <w:rFonts w:hint="eastAsia"/>
-        </w:rPr>
-        <w:t>名词</w:t>
-      </w:r>
-    </w:p>
-    <w:p>
-      <w:r>
-        <w:rPr>
-          <w:rFonts w:hint="eastAsia"/>
-        </w:rPr>
-        <w:tab/>
-        <w:t xml:space="preserve">object </w:t>
-      </w:r>
-      <w:r>
-        <w:t>[ˈɒbdʒɪkt]</w:t>
-      </w:r>
-      <w:r>
-        <w:rPr>
-          <w:rFonts w:hint="eastAsia"/>
-        </w:rPr>
-        <w:t>某物</w:t>
-      </w:r>
-      <w:r>
-        <w:rPr>
-          <w:rFonts w:hint="eastAsia"/>
-        </w:rPr>
-        <w:t>,</w:t>
-      </w:r>
-      <w:r>
-        <w:rPr>
-          <w:rFonts w:hint="eastAsia"/>
-        </w:rPr>
-        <w:t>对象</w:t>
-      </w:r>
-      <w:r>
-        <w:rPr>
-          <w:rFonts w:hint="eastAsia"/>
-        </w:rPr>
-        <w:t>/</w:t>
-      </w:r>
-      <w:r>
-        <w:rPr>
-          <w:rFonts w:hint="eastAsia"/>
-        </w:rPr>
-        <w:t>目标</w:t>
-      </w:r>
-      <w:r>
-        <w:rPr>
-          <w:rFonts w:hint="eastAsia"/>
-        </w:rPr>
-        <w:t>/</w:t>
-      </w:r>
-      <w:r>
-        <w:rPr>
-          <w:rFonts w:hint="eastAsia"/>
-          <w:color w:val="4BACC6" w:themeColor="accent5"/>
-        </w:rPr>
-        <w:t>宾语</w:t>
-      </w:r>
-    </w:p>
-    <w:p>
-      <w:r>
-        <w:rPr>
-          <w:rFonts w:hint="eastAsia"/>
-        </w:rPr>
-        <w:tab/>
-      </w:r>
-      <w:r>
-        <w:rPr>
-          <w:rFonts w:hint="eastAsia"/>
-        </w:rPr>
-        <w:t>phrase</w:t>
-      </w:r>
-      <w:r>
-        <w:t xml:space="preserve"> [freɪz]</w:t>
-      </w:r>
-      <w:r>
-        <w:rPr>
-          <w:rFonts w:hint="eastAsia"/>
-        </w:rPr>
-        <w:t>短语</w:t>
-      </w:r>
-    </w:p>
-    <w:p>
-      <w:r>
-        <w:rPr>
-          <w:rFonts w:hint="eastAsia"/>
-        </w:rPr>
-        <w:tab/>
-      </w:r>
-      <w:r>
-        <w:rPr>
-          <w:rFonts w:hint="eastAsia"/>
-        </w:rPr>
-        <w:t>preposition</w:t>
-      </w:r>
-      <w:r>
-        <w:t xml:space="preserve"> [ˌprepəˈzɪʃn]</w:t>
-      </w:r>
-      <w:r>
-        <w:rPr>
-          <w:rFonts w:hint="eastAsia"/>
-        </w:rPr>
-        <w:t>介词</w:t>
-      </w:r>
-    </w:p>
-    <w:p>
-      <w:r>
-        <w:rPr>
-          <w:rFonts w:hint="eastAsia"/>
-        </w:rPr>
-        <w:tab/>
-      </w:r>
-      <w:r>
-        <w:rPr>
-          <w:rFonts w:hint="eastAsia"/>
-        </w:rPr>
-        <w:t>pronoun</w:t>
-      </w:r>
-      <w:r>
-        <w:t xml:space="preserve"> [ˈprəʊnaʊn]</w:t>
-      </w:r>
-      <w:r>
-        <w:rPr>
-          <w:rFonts w:hint="eastAsia"/>
-        </w:rPr>
-        <w:t>代词</w:t>
-      </w:r>
-    </w:p>
-    <w:p>
-      <w:r>
-        <w:rPr>
-          <w:rFonts w:hint="eastAsia"/>
-        </w:rPr>
-        <w:tab/>
-      </w:r>
-      <w:r>
-        <w:rPr>
-          <w:rFonts w:hint="eastAsia"/>
-        </w:rPr>
-        <w:t>sentence</w:t>
-      </w:r>
-      <w:r>
-        <w:t xml:space="preserve"> [ˈsentəns]</w:t>
-      </w:r>
-      <w:r>
-        <w:rPr>
-          <w:rFonts w:hint="eastAsia"/>
-          <w:color w:val="4BACC6" w:themeColor="accent5"/>
-        </w:rPr>
-        <w:t>句子</w:t>
-      </w:r>
-      <w:r>
-        <w:rPr>
-          <w:rFonts w:hint="eastAsia"/>
-        </w:rPr>
-        <w:t>/</w:t>
-      </w:r>
-      <w:r>
-        <w:rPr>
-          <w:rFonts w:hint="eastAsia"/>
-        </w:rPr>
-        <w:t>判决</w:t>
-      </w:r>
-    </w:p>
-    <w:p>
-      <w:r>
-        <w:rPr>
-          <w:rFonts w:hint="eastAsia"/>
-        </w:rPr>
-        <w:tab/>
-        <w:t>spelling</w:t>
-      </w:r>
-      <w:r>
-        <w:t xml:space="preserve"> [ˈspelɪŋ]</w:t>
-      </w:r>
-      <w:r>
-        <w:rPr>
-          <w:rFonts w:hint="eastAsia"/>
-        </w:rPr>
-        <w:t>拼写</w:t>
-      </w:r>
-    </w:p>
-    <w:p>
-      <w:r>
-        <w:rPr>
-          <w:rFonts w:hint="eastAsia"/>
-        </w:rPr>
-        <w:tab/>
-        <w:t>stress</w:t>
-      </w:r>
-      <w:r>
-        <w:t xml:space="preserve"> [stres]</w:t>
-      </w:r>
-      <w:r>
-        <w:rPr>
-          <w:rFonts w:hint="eastAsia"/>
-        </w:rPr>
-        <w:t>压力</w:t>
-      </w:r>
-      <w:r>
-        <w:rPr>
-          <w:rFonts w:hint="eastAsia"/>
-        </w:rPr>
-        <w:t>/</w:t>
-      </w:r>
-      <w:r>
-        <w:rPr>
-          <w:rFonts w:hint="eastAsia"/>
-        </w:rPr>
-        <w:t>强调</w:t>
-      </w:r>
-      <w:r>
-        <w:rPr>
-          <w:rFonts w:hint="eastAsia"/>
-        </w:rPr>
-        <w:t>/</w:t>
-      </w:r>
-      <w:r>
-        <w:rPr>
-          <w:rFonts w:hint="eastAsia"/>
-          <w:color w:val="4BACC6" w:themeColor="accent5"/>
-        </w:rPr>
-        <w:t>重音</w:t>
-      </w:r>
-    </w:p>
-    <w:p>
-      <w:r>
-        <w:rPr>
-          <w:rFonts w:hint="eastAsia"/>
-        </w:rPr>
-        <w:tab/>
-      </w:r>
-      <w:r>
-        <w:rPr>
-          <w:rFonts w:hint="eastAsia"/>
-        </w:rPr>
-        <w:t>subject</w:t>
-      </w:r>
-      <w:r>
-        <w:t xml:space="preserve"> [ˈsʌbdʒɪkt]</w:t>
-      </w:r>
-      <w:r>
-        <w:rPr>
-          <w:rFonts w:hint="eastAsia"/>
-        </w:rPr>
-        <w:t>主题</w:t>
-      </w:r>
-      <w:r>
-        <w:rPr>
-          <w:rFonts w:hint="eastAsia"/>
-        </w:rPr>
-        <w:t>/</w:t>
-      </w:r>
-      <w:r>
-        <w:rPr>
-          <w:rFonts w:hint="eastAsia"/>
-        </w:rPr>
-        <w:t>学科</w:t>
-      </w:r>
-      <w:r>
-        <w:rPr>
-          <w:rFonts w:hint="eastAsia"/>
-        </w:rPr>
-        <w:t>/</w:t>
-      </w:r>
-      <w:r>
-        <w:rPr>
-          <w:rFonts w:hint="eastAsia"/>
-        </w:rPr>
-        <w:t>臣民</w:t>
-      </w:r>
-      <w:r>
-        <w:rPr>
-          <w:rFonts w:hint="eastAsia"/>
-        </w:rPr>
-        <w:t>/</w:t>
-      </w:r>
-      <w:r>
-        <w:rPr>
-          <w:rFonts w:hint="eastAsia"/>
-          <w:color w:val="4BACC6" w:themeColor="accent5"/>
-        </w:rPr>
-        <w:t>主语</w:t>
-      </w:r>
-    </w:p>
-    <w:p>
-      <w:r>
-        <w:rPr>
-          <w:rFonts w:hint="eastAsia"/>
-        </w:rPr>
-        <w:tab/>
-      </w:r>
-      <w:r>
-        <w:t>tense [tens]</w:t>
-      </w:r>
-      <w:r>
-        <w:rPr>
-          <w:rFonts w:hint="eastAsia"/>
-        </w:rPr>
-        <w:t>时态</w:t>
-      </w:r>
-    </w:p>
-    <w:p>
-      <w:r>
-        <w:rPr>
-          <w:rFonts w:hint="eastAsia"/>
-        </w:rPr>
-        <w:tab/>
-      </w:r>
-      <w:r>
-        <w:rPr>
-          <w:rFonts w:hint="eastAsia"/>
-        </w:rPr>
-        <w:t>vocabulary</w:t>
-      </w:r>
-      <w:r>
-        <w:t xml:space="preserve"> [vəˈkæbjələri]</w:t>
-      </w:r>
-      <w:r>
-        <w:rPr>
-          <w:rFonts w:hint="eastAsia"/>
-        </w:rPr>
-        <w:t>词汇</w:t>
-      </w:r>
-    </w:p>
-    <w:p>
-      <w:r>
-        <w:rPr>
-          <w:rFonts w:hint="eastAsia"/>
-        </w:rPr>
-        <w:tab/>
-      </w:r>
-      <w:r>
-        <w:rPr>
-          <w:rFonts w:hint="eastAsia"/>
-        </w:rPr>
-        <w:t>vowel</w:t>
-      </w:r>
-      <w:r>
-        <w:t xml:space="preserve"> [ˈvaʊəl</w:t>
-      </w:r>
-      <w:r>
-        <w:rPr>
-          <w:rFonts w:hint="eastAsia"/>
-        </w:rPr>
+        <w:t>道德</w:t>
+      </w:r>
+    </w:p>
+    <w:p>
+      <w:r>
+        <w:rPr>
+          <w:rFonts w:hint="eastAsia"/>
+        </w:rPr>
+        <w:tab/>
+      </w:r>
+      <w:r>
+        <w:rPr>
+          <w:rFonts w:hint="eastAsia"/>
+        </w:rPr>
+        <w:t>protocol</w:t>
+      </w:r>
+      <w:r>
+        <w:t xml:space="preserve"> [ˈprəʊtəkɒl]</w:t>
+      </w:r>
+      <w:r>
+        <w:rPr>
+          <w:rFonts w:hint="eastAsia"/>
+        </w:rPr>
+        <w:t>协议</w:t>
+      </w:r>
+      <w:r>
+        <w:rPr>
+          <w:rFonts w:hint="eastAsia"/>
+        </w:rPr>
+        <w:t>/</w:t>
+      </w:r>
+      <w:r>
+        <w:rPr>
+          <w:rFonts w:hint="eastAsia"/>
+          <w:color w:val="4BACC6" w:themeColor="accent5"/>
+        </w:rPr>
+        <w:t>礼仪</w:t>
+      </w:r>
+    </w:p>
+    <w:p>
+      <w:r>
+        <w:rPr>
+          <w:rFonts w:hint="eastAsia"/>
+        </w:rPr>
+        <w:tab/>
+      </w:r>
+      <w:r>
+        <w:rPr>
+          <w:rFonts w:hint="eastAsia"/>
+        </w:rPr>
+        <w:t>religion</w:t>
+      </w:r>
+      <w:r>
+        <w:t xml:space="preserve"> [rɪˈlɪdʒən]</w:t>
+      </w:r>
+      <w:r>
+        <w:rPr>
+          <w:rFonts w:hint="eastAsia"/>
+        </w:rPr>
+        <w:t>宗教</w:t>
+      </w:r>
+    </w:p>
+    <w:p>
+      <w:r>
+        <w:rPr>
+          <w:rFonts w:hint="eastAsia"/>
+        </w:rPr>
+        <w:tab/>
+      </w:r>
+      <w:r>
+        <w:rPr>
+          <w:kern w:val="0"/>
+        </w:rPr>
+        <w:t>scholarship [ˈskɒləʃɪp]</w:t>
+      </w:r>
+      <w:r>
+        <w:rPr>
+          <w:rFonts w:hint="eastAsia"/>
+          <w:kern w:val="0"/>
+        </w:rPr>
+        <w:t>奖学金</w:t>
+      </w:r>
+      <w:r>
+        <w:rPr>
+          <w:kern w:val="0"/>
+        </w:rPr>
+        <w:t>/</w:t>
+      </w:r>
+      <w:r>
+        <w:rPr>
+          <w:rFonts w:hint="eastAsia"/>
+          <w:color w:val="4BACC6" w:themeColor="accent5"/>
+        </w:rPr>
+        <w:t>学问</w:t>
+      </w:r>
+    </w:p>
+    <w:p>
+      <w:r>
+        <w:rPr>
+          <w:rFonts w:hint="eastAsia"/>
+        </w:rPr>
+        <w:tab/>
+        <w:t>ways *</w:t>
+      </w:r>
+      <w:r>
+        <w:t>[weɪ</w:t>
+      </w:r>
+      <w:r>
+        <w:rPr>
+          <w:rFonts w:hint="eastAsia"/>
+        </w:rPr>
+        <w:t>z</w:t>
+      </w:r>
+      <w:r>
         <w:t>]</w:t>
       </w:r>
       <w:r>
         <w:rPr>
           <w:rFonts w:hint="eastAsia"/>
         </w:rPr>
-        <w:t>元音</w:t>
+        <w:t>习俗</w:t>
       </w:r>
     </w:p>
     <w:p>
@@ -4789,645 +5442,13 @@
           <w:rFonts w:hint="eastAsia"/>
           <w:b/>
         </w:rPr>
-        <w:t>二、文化</w:t>
-      </w:r>
-    </w:p>
-    <w:p>
-      <w:pPr>
-        <w:rPr>
+        <w:t>2</w:t>
+      </w:r>
+      <w:r>
+        <w:rPr>
+          <w:rFonts w:hint="eastAsia"/>
           <w:b/>
         </w:rPr>
-      </w:pPr>
-      <w:r>
-        <w:rPr>
-          <w:rFonts w:hint="eastAsia"/>
-          <w:b/>
-        </w:rPr>
-        <w:t>1</w:t>
-      </w:r>
-      <w:r>
-        <w:rPr>
-          <w:rFonts w:hint="eastAsia"/>
-          <w:b/>
-        </w:rPr>
-        <w:t>社会文化</w:t>
-      </w:r>
-    </w:p>
-    <w:p>
-      <w:r>
-        <w:rPr>
-          <w:rFonts w:hint="eastAsia"/>
-        </w:rPr>
-        <w:tab/>
-      </w:r>
-      <w:r>
-        <w:rPr>
-          <w:rFonts w:hint="eastAsia"/>
-        </w:rPr>
-        <w:t>civilization</w:t>
-      </w:r>
-      <w:r>
-        <w:rPr>
-          <w:rFonts w:hint="eastAsia"/>
-        </w:rPr>
-        <w:t>/civilisation</w:t>
-      </w:r>
-      <w:r>
-        <w:t xml:space="preserve"> [ˌsɪvəlaɪˈzeɪʃn]</w:t>
-      </w:r>
-      <w:r>
-        <w:rPr>
-          <w:rFonts w:hint="eastAsia"/>
-        </w:rPr>
-        <w:t>文明</w:t>
-      </w:r>
-    </w:p>
-    <w:p>
-      <w:r>
-        <w:rPr>
-          <w:rFonts w:hint="eastAsia"/>
-        </w:rPr>
-        <w:tab/>
-      </w:r>
-      <w:r>
-        <w:rPr>
-          <w:rFonts w:hint="eastAsia"/>
-        </w:rPr>
-        <w:t>convention</w:t>
-      </w:r>
-      <w:r>
-        <w:t xml:space="preserve"> [kənˈvenʃn]</w:t>
-      </w:r>
-      <w:r>
-        <w:rPr>
-          <w:rFonts w:hint="eastAsia"/>
-        </w:rPr>
-        <w:t>大会</w:t>
-      </w:r>
-      <w:r>
-        <w:rPr>
-          <w:rFonts w:hint="eastAsia"/>
-        </w:rPr>
-        <w:t>/</w:t>
-      </w:r>
-      <w:r>
-        <w:rPr>
-          <w:rFonts w:hint="eastAsia"/>
-          <w:color w:val="4BACC6" w:themeColor="accent5"/>
-        </w:rPr>
-        <w:t>习俗</w:t>
-      </w:r>
-      <w:r>
-        <w:rPr>
-          <w:rFonts w:hint="eastAsia"/>
-        </w:rPr>
-        <w:t>/</w:t>
-      </w:r>
-      <w:r>
-        <w:rPr>
-          <w:rFonts w:hint="eastAsia"/>
-        </w:rPr>
-        <w:t>公约</w:t>
-      </w:r>
-    </w:p>
-    <w:p>
-      <w:r>
-        <w:rPr>
-          <w:rFonts w:hint="eastAsia"/>
-        </w:rPr>
-        <w:tab/>
-      </w:r>
-      <w:r>
-        <w:rPr>
-          <w:rFonts w:hint="eastAsia"/>
-        </w:rPr>
-        <w:t>culture</w:t>
-      </w:r>
-      <w:r>
-        <w:t xml:space="preserve"> [ˈkʌltʃə</w:t>
-      </w:r>
-      <w:r>
-        <w:t>r</w:t>
-      </w:r>
-      <w:r>
-        <w:t>]</w:t>
-      </w:r>
-      <w:r>
-        <w:rPr>
-          <w:rFonts w:hint="eastAsia"/>
-          <w:color w:val="4BACC6" w:themeColor="accent5"/>
-        </w:rPr>
-        <w:t>文化</w:t>
-      </w:r>
-      <w:r>
-        <w:rPr>
-          <w:rFonts w:hint="eastAsia"/>
-        </w:rPr>
-        <w:t>/</w:t>
-      </w:r>
-      <w:r>
-        <w:rPr>
-          <w:rFonts w:hint="eastAsia"/>
-        </w:rPr>
-        <w:t>培养</w:t>
-      </w:r>
-    </w:p>
-    <w:p>
-      <w:r>
-        <w:rPr>
-          <w:rFonts w:hint="eastAsia"/>
-        </w:rPr>
-        <w:tab/>
-      </w:r>
-      <w:r>
-        <w:rPr>
-          <w:rFonts w:hint="eastAsia"/>
-        </w:rPr>
-        <w:t>custom</w:t>
-      </w:r>
-      <w:r>
-        <w:t xml:space="preserve"> [ˈkʌstəm]</w:t>
-      </w:r>
-      <w:r>
-        <w:rPr>
-          <w:rFonts w:hint="eastAsia"/>
-          <w:color w:val="4BACC6" w:themeColor="accent5"/>
-        </w:rPr>
-        <w:t>习俗</w:t>
-      </w:r>
-      <w:r>
-        <w:rPr>
-          <w:rFonts w:hint="eastAsia"/>
-        </w:rPr>
-        <w:t>/</w:t>
-      </w:r>
-      <w:r>
-        <w:rPr>
-          <w:rFonts w:hint="eastAsia"/>
-        </w:rPr>
-        <w:t>习惯</w:t>
-      </w:r>
-      <w:r>
-        <w:rPr>
-          <w:rFonts w:hint="eastAsia"/>
-        </w:rPr>
-        <w:t>/</w:t>
-      </w:r>
-      <w:r>
-        <w:rPr>
-          <w:rFonts w:hint="eastAsia"/>
-        </w:rPr>
-        <w:t>光顾</w:t>
-      </w:r>
-    </w:p>
-    <w:p>
-      <w:r>
-        <w:rPr>
-          <w:rFonts w:hint="eastAsia"/>
-        </w:rPr>
-        <w:tab/>
-        <w:t>graces</w:t>
-      </w:r>
-      <w:r>
-        <w:t xml:space="preserve"> </w:t>
-      </w:r>
-      <w:r>
-        <w:rPr>
-          <w:rFonts w:hint="eastAsia"/>
-        </w:rPr>
-        <w:t>*</w:t>
-      </w:r>
-      <w:r>
-        <w:t>[greɪs]</w:t>
-      </w:r>
-      <w:r>
-        <w:rPr>
-          <w:rFonts w:hint="eastAsia"/>
-        </w:rPr>
-        <w:t>优雅</w:t>
-      </w:r>
-      <w:r>
-        <w:rPr>
-          <w:rFonts w:hint="eastAsia"/>
-        </w:rPr>
-        <w:t>/</w:t>
-      </w:r>
-      <w:r>
-        <w:rPr>
-          <w:rFonts w:hint="eastAsia"/>
-          <w:color w:val="4BACC6" w:themeColor="accent5"/>
-        </w:rPr>
-        <w:t>风度</w:t>
-      </w:r>
-      <w:r>
-        <w:rPr>
-          <w:rFonts w:hint="eastAsia"/>
-          <w:color w:val="4BACC6" w:themeColor="accent5"/>
-        </w:rPr>
-        <w:t>(</w:t>
-      </w:r>
-      <w:r>
-        <w:rPr>
-          <w:rFonts w:hint="eastAsia"/>
-          <w:color w:val="4BACC6" w:themeColor="accent5"/>
-        </w:rPr>
-        <w:t>复</w:t>
-      </w:r>
-      <w:r>
-        <w:rPr>
-          <w:rFonts w:hint="eastAsia"/>
-          <w:color w:val="4BACC6" w:themeColor="accent5"/>
-        </w:rPr>
-        <w:t>)</w:t>
-      </w:r>
-      <w:r>
-        <w:rPr>
-          <w:rFonts w:hint="eastAsia"/>
-        </w:rPr>
-        <w:t>/</w:t>
-      </w:r>
-      <w:r>
-        <w:rPr>
-          <w:rFonts w:hint="eastAsia"/>
-        </w:rPr>
-        <w:t>恩惠</w:t>
-      </w:r>
-    </w:p>
-    <w:p>
-      <w:r>
-        <w:rPr>
-          <w:rFonts w:hint="eastAsia"/>
-        </w:rPr>
-        <w:tab/>
-      </w:r>
-      <w:r>
-        <w:rPr>
-          <w:rFonts w:hint="eastAsia"/>
-        </w:rPr>
-        <w:t>history</w:t>
-      </w:r>
-      <w:r>
-        <w:t xml:space="preserve"> [ˈhɪstri]</w:t>
-      </w:r>
-      <w:r>
-        <w:rPr>
-          <w:rFonts w:hint="eastAsia"/>
-          <w:color w:val="4BACC6" w:themeColor="accent5"/>
-        </w:rPr>
-        <w:t>历史</w:t>
-      </w:r>
-      <w:r>
-        <w:rPr>
-          <w:rFonts w:hint="eastAsia"/>
-        </w:rPr>
-        <w:t>/</w:t>
-      </w:r>
-      <w:r>
-        <w:rPr>
-          <w:rFonts w:hint="eastAsia"/>
-        </w:rPr>
-        <w:t>历史学</w:t>
-      </w:r>
-    </w:p>
-    <w:p>
-      <w:r>
-        <w:rPr>
-          <w:rFonts w:hint="eastAsia"/>
-        </w:rPr>
-        <w:tab/>
-        <w:t>knowledge</w:t>
-      </w:r>
-      <w:r>
-        <w:t xml:space="preserve"> [ˈnɒlɪdʒ]</w:t>
-      </w:r>
-      <w:r>
-        <w:rPr>
-          <w:rFonts w:hint="eastAsia"/>
-          <w:color w:val="4BACC6" w:themeColor="accent5"/>
-        </w:rPr>
-        <w:t>知识</w:t>
-      </w:r>
-      <w:r>
-        <w:rPr>
-          <w:rFonts w:hint="eastAsia"/>
-        </w:rPr>
-        <w:t>/</w:t>
-      </w:r>
-      <w:r>
-        <w:rPr>
-          <w:rFonts w:hint="eastAsia"/>
-        </w:rPr>
-        <w:t>了解</w:t>
-      </w:r>
-    </w:p>
-    <w:p>
-      <w:r>
-        <w:rPr>
-          <w:rFonts w:hint="eastAsia"/>
-        </w:rPr>
-        <w:tab/>
-      </w:r>
-      <w:r>
-        <w:rPr>
-          <w:rFonts w:hint="eastAsia"/>
-        </w:rPr>
-        <w:t>learning</w:t>
-      </w:r>
-      <w:r>
-        <w:t xml:space="preserve"> [ˈlɜ:nɪŋ]</w:t>
-      </w:r>
-      <w:r>
-        <w:rPr>
-          <w:rFonts w:hint="eastAsia"/>
-        </w:rPr>
-        <w:t>学习</w:t>
-      </w:r>
-      <w:r>
-        <w:rPr>
-          <w:rFonts w:hint="eastAsia"/>
-        </w:rPr>
-        <w:t>/</w:t>
-      </w:r>
-      <w:r>
-        <w:rPr>
-          <w:rFonts w:hint="eastAsia"/>
-          <w:color w:val="4BACC6" w:themeColor="accent5"/>
-        </w:rPr>
-        <w:t>学问</w:t>
-      </w:r>
-    </w:p>
-    <w:p>
-      <w:r>
-        <w:rPr>
-          <w:rFonts w:hint="eastAsia"/>
-        </w:rPr>
-        <w:tab/>
-      </w:r>
-      <w:r>
-        <w:t>manner</w:t>
-      </w:r>
-      <w:r>
-        <w:rPr>
-          <w:rFonts w:hint="eastAsia"/>
-        </w:rPr>
-        <w:t>s</w:t>
-      </w:r>
-      <w:r>
-        <w:t xml:space="preserve"> </w:t>
-      </w:r>
-      <w:r>
-        <w:rPr>
-          <w:rFonts w:hint="eastAsia"/>
-        </w:rPr>
-        <w:t>*</w:t>
-      </w:r>
-      <w:r>
-        <w:t>[ˈmænə</w:t>
-      </w:r>
-      <w:r>
-        <w:t>r</w:t>
-      </w:r>
-      <w:r>
-        <w:t>]</w:t>
-      </w:r>
-      <w:r>
-        <w:rPr>
-          <w:rFonts w:hint="eastAsia"/>
-        </w:rPr>
-        <w:t>方式</w:t>
-      </w:r>
-      <w:r>
-        <w:rPr>
-          <w:rFonts w:hint="eastAsia"/>
-        </w:rPr>
-        <w:t>/</w:t>
-      </w:r>
-      <w:r>
-        <w:rPr>
-          <w:rFonts w:hint="eastAsia"/>
-        </w:rPr>
-        <w:t>态度</w:t>
-      </w:r>
-      <w:r>
-        <w:rPr>
-          <w:rFonts w:hint="eastAsia"/>
-        </w:rPr>
-        <w:t>/</w:t>
-      </w:r>
-      <w:r>
-        <w:rPr>
-          <w:rFonts w:hint="eastAsia"/>
-          <w:color w:val="4BACC6" w:themeColor="accent5"/>
-        </w:rPr>
-        <w:t>礼貌</w:t>
-      </w:r>
-      <w:r>
-        <w:rPr>
-          <w:rFonts w:hint="eastAsia"/>
-          <w:color w:val="4BACC6" w:themeColor="accent5"/>
-        </w:rPr>
-        <w:t>(</w:t>
-      </w:r>
-      <w:r>
-        <w:rPr>
-          <w:rFonts w:hint="eastAsia"/>
-          <w:color w:val="4BACC6" w:themeColor="accent5"/>
-        </w:rPr>
-        <w:t>复</w:t>
-      </w:r>
-      <w:r>
-        <w:rPr>
-          <w:rFonts w:hint="eastAsia"/>
-          <w:color w:val="4BACC6" w:themeColor="accent5"/>
-        </w:rPr>
-        <w:t>)</w:t>
-      </w:r>
-    </w:p>
-    <w:p>
-      <w:r>
-        <w:rPr>
-          <w:rFonts w:hint="eastAsia"/>
-        </w:rPr>
-        <w:tab/>
-      </w:r>
-      <w:r>
-        <w:rPr>
-          <w:rFonts w:hint="eastAsia"/>
-        </w:rPr>
-        <w:t>moral</w:t>
-      </w:r>
-      <w:r>
-        <w:rPr>
-          <w:rFonts w:hint="eastAsia"/>
-        </w:rPr>
-        <w:t>s</w:t>
-      </w:r>
-      <w:r>
-        <w:t xml:space="preserve"> </w:t>
-      </w:r>
-      <w:r>
-        <w:rPr>
-          <w:rFonts w:hint="eastAsia"/>
-        </w:rPr>
-        <w:t>*</w:t>
-      </w:r>
-      <w:r>
-        <w:t>[ˈmɒrəl</w:t>
-      </w:r>
-      <w:r>
-        <w:rPr>
-          <w:rFonts w:hint="eastAsia"/>
-        </w:rPr>
-        <w:t>s</w:t>
-      </w:r>
-      <w:r>
-        <w:t>]</w:t>
-      </w:r>
-      <w:r>
-        <w:rPr>
-          <w:rFonts w:hint="eastAsia"/>
-        </w:rPr>
-        <w:t>道德</w:t>
-      </w:r>
-    </w:p>
-    <w:p>
-      <w:r>
-        <w:rPr>
-          <w:rFonts w:hint="eastAsia"/>
-        </w:rPr>
-        <w:tab/>
-      </w:r>
-      <w:r>
-        <w:rPr>
-          <w:rFonts w:hint="eastAsia"/>
-        </w:rPr>
-        <w:t>protocol</w:t>
-      </w:r>
-      <w:r>
-        <w:t xml:space="preserve"> [ˈprəʊtəkɒl]</w:t>
-      </w:r>
-      <w:r>
-        <w:rPr>
-          <w:rFonts w:hint="eastAsia"/>
-        </w:rPr>
-        <w:t>协议</w:t>
-      </w:r>
-      <w:r>
-        <w:rPr>
-          <w:rFonts w:hint="eastAsia"/>
-        </w:rPr>
-        <w:t>/</w:t>
-      </w:r>
-      <w:r>
-        <w:rPr>
-          <w:rFonts w:hint="eastAsia"/>
-          <w:color w:val="4BACC6" w:themeColor="accent5"/>
-        </w:rPr>
-        <w:t>礼仪</w:t>
-      </w:r>
-    </w:p>
-    <w:p>
-      <w:r>
-        <w:rPr>
-          <w:rFonts w:hint="eastAsia"/>
-        </w:rPr>
-        <w:tab/>
-      </w:r>
-      <w:r>
-        <w:rPr>
-          <w:rFonts w:hint="eastAsia"/>
-        </w:rPr>
-        <w:t>religion</w:t>
-      </w:r>
-      <w:r>
-        <w:t xml:space="preserve"> [rɪˈlɪdʒən]</w:t>
-      </w:r>
-      <w:r>
-        <w:rPr>
-          <w:rFonts w:hint="eastAsia"/>
-        </w:rPr>
-        <w:t>宗教</w:t>
-      </w:r>
-    </w:p>
-    <w:p>
-      <w:r>
-        <w:rPr>
-          <w:rFonts w:hint="eastAsia"/>
-        </w:rPr>
-        <w:tab/>
-      </w:r>
-      <w:r>
-        <w:rPr>
-          <w:kern w:val="0"/>
-        </w:rPr>
-        <w:t>scholarship [ˈskɒləʃɪp]</w:t>
-      </w:r>
-      <w:r>
-        <w:rPr>
-          <w:rFonts w:hint="eastAsia"/>
-          <w:kern w:val="0"/>
-        </w:rPr>
-        <w:t>奖学金</w:t>
-      </w:r>
-      <w:r>
-        <w:rPr>
-          <w:kern w:val="0"/>
-        </w:rPr>
-        <w:t>/</w:t>
-      </w:r>
-      <w:r>
-        <w:rPr>
-          <w:rFonts w:hint="eastAsia"/>
-          <w:color w:val="4BACC6" w:themeColor="accent5"/>
-        </w:rPr>
-        <w:t>学问</w:t>
-      </w:r>
-    </w:p>
-    <w:p>
-      <w:r>
-        <w:rPr>
-          <w:rFonts w:hint="eastAsia"/>
-        </w:rPr>
-        <w:tab/>
-        <w:t>ways *</w:t>
-      </w:r>
-      <w:r>
-        <w:t>[weɪ</w:t>
-      </w:r>
-      <w:r>
-        <w:rPr>
-          <w:rFonts w:hint="eastAsia"/>
-        </w:rPr>
-        <w:t>z</w:t>
-      </w:r>
-      <w:r>
-        <w:t>]</w:t>
-      </w:r>
-      <w:r>
-        <w:rPr>
-          <w:rFonts w:hint="eastAsia"/>
-        </w:rPr>
-        <w:t>习俗</w:t>
-      </w:r>
-    </w:p>
-    <w:p>
-      <w:pPr>
-        <w:rPr>
-          <w:b/>
-        </w:rPr>
-      </w:pPr>
-      <w:r>
-        <w:rPr>
-          <w:rFonts w:hint="eastAsia"/>
-          <w:b/>
-        </w:rPr>
-        <w:t>2</w:t>
-      </w:r>
-      <w:r>
-        <w:rPr>
-          <w:rFonts w:hint="eastAsia"/>
-          <w:b/>
-        </w:rPr>
         <w:t>风土人情</w:t>
       </w:r>
     </w:p>
@@ -5517,6 +5538,7 @@
         <w:rPr>
           <w:rFonts w:hint="eastAsia"/>
         </w:rPr>
+        <w:lastRenderedPageBreak/>
         <w:tab/>
       </w:r>
       <w:r>
@@ -5891,7 +5913,7 @@
 </file>
 
 <file path=word/endnotes.xml><?xml version="1.0" encoding="utf-8"?>
-<w:endnotes xmlns:wpc="http://schemas.microsoft.com/office/word/2010/wordprocessingCanvas" xmlns:mo="http://schemas.microsoft.com/office/mac/office/2008/main" xmlns:mc="http://schemas.openxmlformats.org/markup-compatibility/2006" xmlns:mv="urn:schemas-microsoft-com:mac:vml" xmlns:o="urn:schemas-microsoft-com:office:office" xmlns:r="http://schemas.openxmlformats.org/officeDocument/2006/relationships" xmlns:m="http://schemas.openxmlformats.org/officeDocument/2006/math" xmlns:v="urn:schemas-microsoft-com:vml" xmlns:wp14="http://schemas.microsoft.com/office/word/2010/wordprocessingDrawing" xmlns:wp="http://schemas.openxmlformats.org/drawingml/2006/wordprocessingDrawing" xmlns:w10="urn:schemas-microsoft-com:office:word" xmlns:w="http://schemas.openxmlformats.org/wordprocessingml/2006/main" xmlns:w14="http://schemas.microsoft.com/office/word/2010/wordml" xmlns:wpg="http://schemas.microsoft.com/office/word/2010/wordprocessingGroup" xmlns:wpi="http://schemas.microsoft.com/office/word/2010/wordprocessingInk" xmlns:wne="http://schemas.microsoft.com/office/word/2006/wordml" xmlns:wps="http://schemas.microsoft.com/office/word/2010/wordprocessingShape" mc:Ignorable="w14 wp14">
+<w:endnotes xmlns:wpc="http://schemas.microsoft.com/office/word/2010/wordprocessingCanvas" xmlns:cx="http://schemas.microsoft.com/office/drawing/2014/chartex" xmlns:cx1="http://schemas.microsoft.com/office/drawing/2015/9/8/chartex" xmlns:cx2="http://schemas.microsoft.com/office/drawing/2015/10/21/chartex" xmlns:cx3="http://schemas.microsoft.com/office/drawing/2016/5/9/chartex" xmlns:cx4="http://schemas.microsoft.com/office/drawing/2016/5/10/chartex" xmlns:cx5="http://schemas.microsoft.com/office/drawing/2016/5/11/chartex" xmlns:cx6="http://schemas.microsoft.com/office/drawing/2016/5/12/chartex" xmlns:cx7="http://schemas.microsoft.com/office/drawing/2016/5/13/chartex" xmlns:cx8="http://schemas.microsoft.com/office/drawing/2016/5/14/chartex" xmlns:mc="http://schemas.openxmlformats.org/markup-compatibility/2006" xmlns:aink="http://schemas.microsoft.com/office/drawing/2016/ink" xmlns:am3d="http://schemas.microsoft.com/office/drawing/2017/model3d" xmlns:o="urn:schemas-microsoft-com:office:office" xmlns:r="http://schemas.openxmlformats.org/officeDocument/2006/relationships" xmlns:m="http://schemas.openxmlformats.org/officeDocument/2006/math" xmlns:v="urn:schemas-microsoft-com:vml" xmlns:wp14="http://schemas.microsoft.com/office/word/2010/wordprocessingDrawing" xmlns:wp="http://schemas.openxmlformats.org/drawingml/2006/wordprocessingDrawing" xmlns:w10="urn:schemas-microsoft-com:office:word" xmlns:w="http://schemas.openxmlformats.org/wordprocessingml/2006/main" xmlns:w14="http://schemas.microsoft.com/office/word/2010/wordml" xmlns:w15="http://schemas.microsoft.com/office/word/2012/wordml" xmlns:w16cid="http://schemas.microsoft.com/office/word/2016/wordml/cid" xmlns:w16se="http://schemas.microsoft.com/office/word/2015/wordml/symex" xmlns:wpg="http://schemas.microsoft.com/office/word/2010/wordprocessingGroup" xmlns:wpi="http://schemas.microsoft.com/office/word/2010/wordprocessingInk" xmlns:wne="http://schemas.microsoft.com/office/word/2006/wordml" xmlns:wps="http://schemas.microsoft.com/office/word/2010/wordprocessingShape" mc:Ignorable="w14 w15 w16se w16cid wp14">
   <w:endnote w:type="separator" w:id="-1">
     <w:p>
       <w:r>
@@ -5910,7 +5932,7 @@
 </file>
 
 <file path=word/footnotes.xml><?xml version="1.0" encoding="utf-8"?>
-<w:footnotes xmlns:wpc="http://schemas.microsoft.com/office/word/2010/wordprocessingCanvas" xmlns:mo="http://schemas.microsoft.com/office/mac/office/2008/main" xmlns:mc="http://schemas.openxmlformats.org/markup-compatibility/2006" xmlns:mv="urn:schemas-microsoft-com:mac:vml" xmlns:o="urn:schemas-microsoft-com:office:office" xmlns:r="http://schemas.openxmlformats.org/officeDocument/2006/relationships" xmlns:m="http://schemas.openxmlformats.org/officeDocument/2006/math" xmlns:v="urn:schemas-microsoft-com:vml" xmlns:wp14="http://schemas.microsoft.com/office/word/2010/wordprocessingDrawing" xmlns:wp="http://schemas.openxmlformats.org/drawingml/2006/wordprocessingDrawing" xmlns:w10="urn:schemas-microsoft-com:office:word" xmlns:w="http://schemas.openxmlformats.org/wordprocessingml/2006/main" xmlns:w14="http://schemas.microsoft.com/office/word/2010/wordml" xmlns:wpg="http://schemas.microsoft.com/office/word/2010/wordprocessingGroup" xmlns:wpi="http://schemas.microsoft.com/office/word/2010/wordprocessingInk" xmlns:wne="http://schemas.microsoft.com/office/word/2006/wordml" xmlns:wps="http://schemas.microsoft.com/office/word/2010/wordprocessingShape" mc:Ignorable="w14 wp14">
+<w:footnotes xmlns:wpc="http://schemas.microsoft.com/office/word/2010/wordprocessingCanvas" xmlns:cx="http://schemas.microsoft.com/office/drawing/2014/chartex" xmlns:cx1="http://schemas.microsoft.com/office/drawing/2015/9/8/chartex" xmlns:cx2="http://schemas.microsoft.com/office/drawing/2015/10/21/chartex" xmlns:cx3="http://schemas.microsoft.com/office/drawing/2016/5/9/chartex" xmlns:cx4="http://schemas.microsoft.com/office/drawing/2016/5/10/chartex" xmlns:cx5="http://schemas.microsoft.com/office/drawing/2016/5/11/chartex" xmlns:cx6="http://schemas.microsoft.com/office/drawing/2016/5/12/chartex" xmlns:cx7="http://schemas.microsoft.com/office/drawing/2016/5/13/chartex" xmlns:cx8="http://schemas.microsoft.com/office/drawing/2016/5/14/chartex" xmlns:mc="http://schemas.openxmlformats.org/markup-compatibility/2006" xmlns:aink="http://schemas.microsoft.com/office/drawing/2016/ink" xmlns:am3d="http://schemas.microsoft.com/office/drawing/2017/model3d" xmlns:o="urn:schemas-microsoft-com:office:office" xmlns:r="http://schemas.openxmlformats.org/officeDocument/2006/relationships" xmlns:m="http://schemas.openxmlformats.org/officeDocument/2006/math" xmlns:v="urn:schemas-microsoft-com:vml" xmlns:wp14="http://schemas.microsoft.com/office/word/2010/wordprocessingDrawing" xmlns:wp="http://schemas.openxmlformats.org/drawingml/2006/wordprocessingDrawing" xmlns:w10="urn:schemas-microsoft-com:office:word" xmlns:w="http://schemas.openxmlformats.org/wordprocessingml/2006/main" xmlns:w14="http://schemas.microsoft.com/office/word/2010/wordml" xmlns:w15="http://schemas.microsoft.com/office/word/2012/wordml" xmlns:w16cid="http://schemas.microsoft.com/office/word/2016/wordml/cid" xmlns:w16se="http://schemas.microsoft.com/office/word/2015/wordml/symex" xmlns:wpg="http://schemas.microsoft.com/office/word/2010/wordprocessingGroup" xmlns:wpi="http://schemas.microsoft.com/office/word/2010/wordprocessingInk" xmlns:wne="http://schemas.microsoft.com/office/word/2006/wordml" xmlns:wps="http://schemas.microsoft.com/office/word/2010/wordprocessingShape" mc:Ignorable="w14 w15 w16se w16cid wp14">
   <w:footnote w:type="separator" w:id="-1">
     <w:p>
       <w:r>
@@ -5929,7 +5951,7 @@
 </file>
 
 <file path=word/styles.xml><?xml version="1.0" encoding="utf-8"?>
-<w:styles xmlns:mc="http://schemas.openxmlformats.org/markup-compatibility/2006" xmlns:r="http://schemas.openxmlformats.org/officeDocument/2006/relationships" xmlns:w="http://schemas.openxmlformats.org/wordprocessingml/2006/main" xmlns:w14="http://schemas.microsoft.com/office/word/2010/wordml" mc:Ignorable="w14">
+<w:styles xmlns:mc="http://schemas.openxmlformats.org/markup-compatibility/2006" xmlns:r="http://schemas.openxmlformats.org/officeDocument/2006/relationships" xmlns:w="http://schemas.openxmlformats.org/wordprocessingml/2006/main" xmlns:w14="http://schemas.microsoft.com/office/word/2010/wordml" xmlns:w15="http://schemas.microsoft.com/office/word/2012/wordml" xmlns:w16cid="http://schemas.microsoft.com/office/word/2016/wordml/cid" xmlns:w16se="http://schemas.microsoft.com/office/word/2015/wordml/symex" mc:Ignorable="w14 w15 w16se w16cid">
   <w:docDefaults>
     <w:rPrDefault>
       <w:rPr>
@@ -5942,144 +5964,377 @@
     </w:rPrDefault>
     <w:pPrDefault/>
   </w:docDefaults>
-  <w:latentStyles w:defLockedState="0" w:defUIPriority="99" w:defSemiHidden="1" w:defUnhideWhenUsed="1" w:defQFormat="0" w:count="276">
-    <w:lsdException w:name="Normal" w:semiHidden="0" w:uiPriority="0" w:unhideWhenUsed="0" w:qFormat="1"/>
-    <w:lsdException w:name="heading 1" w:semiHidden="0" w:uiPriority="9" w:unhideWhenUsed="0" w:qFormat="1"/>
-    <w:lsdException w:name="heading 2" w:uiPriority="9" w:qFormat="1"/>
-    <w:lsdException w:name="heading 3" w:uiPriority="9" w:qFormat="1"/>
-    <w:lsdException w:name="heading 4" w:uiPriority="9" w:qFormat="1"/>
-    <w:lsdException w:name="heading 5" w:uiPriority="9" w:qFormat="1"/>
-    <w:lsdException w:name="heading 6" w:uiPriority="9" w:qFormat="1"/>
-    <w:lsdException w:name="heading 7" w:uiPriority="9" w:qFormat="1"/>
-    <w:lsdException w:name="heading 8" w:uiPriority="9" w:qFormat="1"/>
-    <w:lsdException w:name="heading 9" w:uiPriority="9" w:qFormat="1"/>
-    <w:lsdException w:name="toc 1" w:uiPriority="39"/>
-    <w:lsdException w:name="toc 2" w:uiPriority="39"/>
-    <w:lsdException w:name="toc 3" w:uiPriority="39"/>
-    <w:lsdException w:name="toc 4" w:uiPriority="39"/>
-    <w:lsdException w:name="toc 5" w:uiPriority="39"/>
-    <w:lsdException w:name="toc 6" w:uiPriority="39"/>
-    <w:lsdException w:name="toc 7" w:uiPriority="39"/>
-    <w:lsdException w:name="toc 8" w:uiPriority="39"/>
-    <w:lsdException w:name="toc 9" w:uiPriority="39"/>
-    <w:lsdException w:name="caption" w:uiPriority="35" w:qFormat="1"/>
-    <w:lsdException w:name="Title" w:semiHidden="0" w:uiPriority="10" w:unhideWhenUsed="0" w:qFormat="1"/>
-    <w:lsdException w:name="Default Paragraph Font" w:uiPriority="1"/>
-    <w:lsdException w:name="Subtitle" w:semiHidden="0" w:uiPriority="11" w:unhideWhenUsed="0" w:qFormat="1"/>
-    <w:lsdException w:name="Strong" w:semiHidden="0" w:uiPriority="22" w:unhideWhenUsed="0" w:qFormat="1"/>
-    <w:lsdException w:name="Emphasis" w:semiHidden="0" w:uiPriority="20" w:unhideWhenUsed="0" w:qFormat="1"/>
-    <w:lsdException w:name="Table Grid" w:semiHidden="0" w:uiPriority="59" w:unhideWhenUsed="0"/>
-    <w:lsdException w:name="Placeholder Text" w:unhideWhenUsed="0"/>
-    <w:lsdException w:name="No Spacing" w:semiHidden="0" w:uiPriority="1" w:unhideWhenUsed="0" w:qFormat="1"/>
-    <w:lsdException w:name="Light Shading" w:semiHidden="0" w:uiPriority="60" w:unhideWhenUsed="0"/>
-    <w:lsdException w:name="Light List" w:semiHidden="0" w:uiPriority="61" w:unhideWhenUsed="0"/>
-    <w:lsdException w:name="Light Grid" w:semiHidden="0" w:uiPriority="62" w:unhideWhenUsed="0"/>
-    <w:lsdException w:name="Medium Shading 1" w:semiHidden="0" w:uiPriority="63" w:unhideWhenUsed="0"/>
-    <w:lsdException w:name="Medium Shading 2" w:semiHidden="0" w:uiPriority="64" w:unhideWhenUsed="0"/>
-    <w:lsdException w:name="Medium List 1" w:semiHidden="0" w:uiPriority="65" w:unhideWhenUsed="0"/>
-    <w:lsdException w:name="Medium List 2" w:semiHidden="0" w:uiPriority="66" w:unhideWhenUsed="0"/>
-    <w:lsdException w:name="Medium Grid 1" w:semiHidden="0" w:uiPriority="67" w:unhideWhenUsed="0"/>
-    <w:lsdException w:name="Medium Grid 2" w:semiHidden="0" w:uiPriority="68" w:unhideWhenUsed="0"/>
-    <w:lsdException w:name="Medium Grid 3" w:semiHidden="0" w:uiPriority="69" w:unhideWhenUsed="0"/>
-    <w:lsdException w:name="Dark List" w:semiHidden="0" w:uiPriority="70" w:unhideWhenUsed="0"/>
-    <w:lsdException w:name="Colorful Shading" w:semiHidden="0" w:uiPriority="71" w:unhideWhenUsed="0"/>
-    <w:lsdException w:name="Colorful List" w:semiHidden="0" w:uiPriority="72" w:unhideWhenUsed="0"/>
-    <w:lsdException w:name="Colorful Grid" w:semiHidden="0" w:uiPriority="73" w:unhideWhenUsed="0"/>
-    <w:lsdException w:name="Light Shading Accent 1" w:semiHidden="0" w:uiPriority="60" w:unhideWhenUsed="0"/>
-    <w:lsdException w:name="Light List Accent 1" w:semiHidden="0" w:uiPriority="61" w:unhideWhenUsed="0"/>
-    <w:lsdException w:name="Light Grid Accent 1" w:semiHidden="0" w:uiPriority="62" w:unhideWhenUsed="0"/>
-    <w:lsdException w:name="Medium Shading 1 Accent 1" w:semiHidden="0" w:uiPriority="63" w:unhideWhenUsed="0"/>
-    <w:lsdException w:name="Medium Shading 2 Accent 1" w:semiHidden="0" w:uiPriority="64" w:unhideWhenUsed="0"/>
-    <w:lsdException w:name="Medium List 1 Accent 1" w:semiHidden="0" w:uiPriority="65" w:unhideWhenUsed="0"/>
-    <w:lsdException w:name="Revision" w:unhideWhenUsed="0"/>
-    <w:lsdException w:name="List Paragraph" w:semiHidden="0" w:uiPriority="34" w:unhideWhenUsed="0" w:qFormat="1"/>
-    <w:lsdException w:name="Quote" w:semiHidden="0" w:uiPriority="29" w:unhideWhenUsed="0" w:qFormat="1"/>
-    <w:lsdException w:name="Intense Quote" w:semiHidden="0" w:uiPriority="30" w:unhideWhenUsed="0" w:qFormat="1"/>
-    <w:lsdException w:name="Medium List 2 Accent 1" w:semiHidden="0" w:uiPriority="66" w:unhideWhenUsed="0"/>
-    <w:lsdException w:name="Medium Grid 1 Accent 1" w:semiHidden="0" w:uiPriority="67" w:unhideWhenUsed="0"/>
-    <w:lsdException w:name="Medium Grid 2 Accent 1" w:semiHidden="0" w:uiPriority="68" w:unhideWhenUsed="0"/>
-    <w:lsdException w:name="Medium Grid 3 Accent 1" w:semiHidden="0" w:uiPriority="69" w:unhideWhenUsed="0"/>
-    <w:lsdException w:name="Dark List Accent 1" w:semiHidden="0" w:uiPriority="70" w:unhideWhenUsed="0"/>
-    <w:lsdException w:name="Colorful Shading Accent 1" w:semiHidden="0" w:uiPriority="71" w:unhideWhenUsed="0"/>
-    <w:lsdException w:name="Colorful List Accent 1" w:semiHidden="0" w:uiPriority="72" w:unhideWhenUsed="0"/>
-    <w:lsdException w:name="Colorful Grid Accent 1" w:semiHidden="0" w:uiPriority="73" w:unhideWhenUsed="0"/>
-    <w:lsdException w:name="Light Shading Accent 2" w:semiHidden="0" w:uiPriority="60" w:unhideWhenUsed="0"/>
-    <w:lsdException w:name="Light List Accent 2" w:semiHidden="0" w:uiPriority="61" w:unhideWhenUsed="0"/>
-    <w:lsdException w:name="Light Grid Accent 2" w:semiHidden="0" w:uiPriority="62" w:unhideWhenUsed="0"/>
-    <w:lsdException w:name="Medium Shading 1 Accent 2" w:semiHidden="0" w:uiPriority="63" w:unhideWhenUsed="0"/>
-    <w:lsdException w:name="Medium Shading 2 Accent 2" w:semiHidden="0" w:uiPriority="64" w:unhideWhenUsed="0"/>
-    <w:lsdException w:name="Medium List 1 Accent 2" w:semiHidden="0" w:uiPriority="65" w:unhideWhenUsed="0"/>
-    <w:lsdException w:name="Medium List 2 Accent 2" w:semiHidden="0" w:uiPriority="66" w:unhideWhenUsed="0"/>
-    <w:lsdException w:name="Medium Grid 1 Accent 2" w:semiHidden="0" w:uiPriority="67" w:unhideWhenUsed="0"/>
-    <w:lsdException w:name="Medium Grid 2 Accent 2" w:semiHidden="0" w:uiPriority="68" w:unhideWhenUsed="0"/>
-    <w:lsdException w:name="Medium Grid 3 Accent 2" w:semiHidden="0" w:uiPriority="69" w:unhideWhenUsed="0"/>
-    <w:lsdException w:name="Dark List Accent 2" w:semiHidden="0" w:uiPriority="70" w:unhideWhenUsed="0"/>
-    <w:lsdException w:name="Colorful Shading Accent 2" w:semiHidden="0" w:uiPriority="71" w:unhideWhenUsed="0"/>
-    <w:lsdException w:name="Colorful List Accent 2" w:semiHidden="0" w:uiPriority="72" w:unhideWhenUsed="0"/>
-    <w:lsdException w:name="Colorful Grid Accent 2" w:semiHidden="0" w:uiPriority="73" w:unhideWhenUsed="0"/>
-    <w:lsdException w:name="Light Shading Accent 3" w:semiHidden="0" w:uiPriority="60" w:unhideWhenUsed="0"/>
-    <w:lsdException w:name="Light List Accent 3" w:semiHidden="0" w:uiPriority="61" w:unhideWhenUsed="0"/>
-    <w:lsdException w:name="Light Grid Accent 3" w:semiHidden="0" w:uiPriority="62" w:unhideWhenUsed="0"/>
-    <w:lsdException w:name="Medium Shading 1 Accent 3" w:semiHidden="0" w:uiPriority="63" w:unhideWhenUsed="0"/>
-    <w:lsdException w:name="Medium Shading 2 Accent 3" w:semiHidden="0" w:uiPriority="64" w:unhideWhenUsed="0"/>
-    <w:lsdException w:name="Medium List 1 Accent 3" w:semiHidden="0" w:uiPriority="65" w:unhideWhenUsed="0"/>
-    <w:lsdException w:name="Medium List 2 Accent 3" w:semiHidden="0" w:uiPriority="66" w:unhideWhenUsed="0"/>
-    <w:lsdException w:name="Medium Grid 1 Accent 3" w:semiHidden="0" w:uiPriority="67" w:unhideWhenUsed="0"/>
-    <w:lsdException w:name="Medium Grid 2 Accent 3" w:semiHidden="0" w:uiPriority="68" w:unhideWhenUsed="0"/>
-    <w:lsdException w:name="Medium Grid 3 Accent 3" w:semiHidden="0" w:uiPriority="69" w:unhideWhenUsed="0"/>
-    <w:lsdException w:name="Dark List Accent 3" w:semiHidden="0" w:uiPriority="70" w:unhideWhenUsed="0"/>
-    <w:lsdException w:name="Colorful Shading Accent 3" w:semiHidden="0" w:uiPriority="71" w:unhideWhenUsed="0"/>
-    <w:lsdException w:name="Colorful List Accent 3" w:semiHidden="0" w:uiPriority="72" w:unhideWhenUsed="0"/>
-    <w:lsdException w:name="Colorful Grid Accent 3" w:semiHidden="0" w:uiPriority="73" w:unhideWhenUsed="0"/>
-    <w:lsdException w:name="Light Shading Accent 4" w:semiHidden="0" w:uiPriority="60" w:unhideWhenUsed="0"/>
-    <w:lsdException w:name="Light List Accent 4" w:semiHidden="0" w:uiPriority="61" w:unhideWhenUsed="0"/>
-    <w:lsdException w:name="Light Grid Accent 4" w:semiHidden="0" w:uiPriority="62" w:unhideWhenUsed="0"/>
-    <w:lsdException w:name="Medium Shading 1 Accent 4" w:semiHidden="0" w:uiPriority="63" w:unhideWhenUsed="0"/>
-    <w:lsdException w:name="Medium Shading 2 Accent 4" w:semiHidden="0" w:uiPriority="64" w:unhideWhenUsed="0"/>
-    <w:lsdException w:name="Medium List 1 Accent 4" w:semiHidden="0" w:uiPriority="65" w:unhideWhenUsed="0"/>
-    <w:lsdException w:name="Medium List 2 Accent 4" w:semiHidden="0" w:uiPriority="66" w:unhideWhenUsed="0"/>
-    <w:lsdException w:name="Medium Grid 1 Accent 4" w:semiHidden="0" w:uiPriority="67" w:unhideWhenUsed="0"/>
-    <w:lsdException w:name="Medium Grid 2 Accent 4" w:semiHidden="0" w:uiPriority="68" w:unhideWhenUsed="0"/>
-    <w:lsdException w:name="Medium Grid 3 Accent 4" w:semiHidden="0" w:uiPriority="69" w:unhideWhenUsed="0"/>
-    <w:lsdException w:name="Dark List Accent 4" w:semiHidden="0" w:uiPriority="70" w:unhideWhenUsed="0"/>
-    <w:lsdException w:name="Colorful Shading Accent 4" w:semiHidden="0" w:uiPriority="71" w:unhideWhenUsed="0"/>
-    <w:lsdException w:name="Colorful List Accent 4" w:semiHidden="0" w:uiPriority="72" w:unhideWhenUsed="0"/>
-    <w:lsdException w:name="Colorful Grid Accent 4" w:semiHidden="0" w:uiPriority="73" w:unhideWhenUsed="0"/>
-    <w:lsdException w:name="Light Shading Accent 5" w:semiHidden="0" w:uiPriority="60" w:unhideWhenUsed="0"/>
-    <w:lsdException w:name="Light List Accent 5" w:semiHidden="0" w:uiPriority="61" w:unhideWhenUsed="0"/>
-    <w:lsdException w:name="Light Grid Accent 5" w:semiHidden="0" w:uiPriority="62" w:unhideWhenUsed="0"/>
-    <w:lsdException w:name="Medium Shading 1 Accent 5" w:semiHidden="0" w:uiPriority="63" w:unhideWhenUsed="0"/>
-    <w:lsdException w:name="Medium Shading 2 Accent 5" w:semiHidden="0" w:uiPriority="64" w:unhideWhenUsed="0"/>
-    <w:lsdException w:name="Medium List 1 Accent 5" w:semiHidden="0" w:uiPriority="65" w:unhideWhenUsed="0"/>
-    <w:lsdException w:name="Medium List 2 Accent 5" w:semiHidden="0" w:uiPriority="66" w:unhideWhenUsed="0"/>
-    <w:lsdException w:name="Medium Grid 1 Accent 5" w:semiHidden="0" w:uiPriority="67" w:unhideWhenUsed="0"/>
-    <w:lsdException w:name="Medium Grid 2 Accent 5" w:semiHidden="0" w:uiPriority="68" w:unhideWhenUsed="0"/>
-    <w:lsdException w:name="Medium Grid 3 Accent 5" w:semiHidden="0" w:uiPriority="69" w:unhideWhenUsed="0"/>
-    <w:lsdException w:name="Dark List Accent 5" w:semiHidden="0" w:uiPriority="70" w:unhideWhenUsed="0"/>
-    <w:lsdException w:name="Colorful Shading Accent 5" w:semiHidden="0" w:uiPriority="71" w:unhideWhenUsed="0"/>
-    <w:lsdException w:name="Colorful List Accent 5" w:semiHidden="0" w:uiPriority="72" w:unhideWhenUsed="0"/>
-    <w:lsdException w:name="Colorful Grid Accent 5" w:semiHidden="0" w:uiPriority="73" w:unhideWhenUsed="0"/>
-    <w:lsdException w:name="Light Shading Accent 6" w:semiHidden="0" w:uiPriority="60" w:unhideWhenUsed="0"/>
-    <w:lsdException w:name="Light List Accent 6" w:semiHidden="0" w:uiPriority="61" w:unhideWhenUsed="0"/>
-    <w:lsdException w:name="Light Grid Accent 6" w:semiHidden="0" w:uiPriority="62" w:unhideWhenUsed="0"/>
-    <w:lsdException w:name="Medium Shading 1 Accent 6" w:semiHidden="0" w:uiPriority="63" w:unhideWhenUsed="0"/>
-    <w:lsdException w:name="Medium Shading 2 Accent 6" w:semiHidden="0" w:uiPriority="64" w:unhideWhenUsed="0"/>
-    <w:lsdException w:name="Medium List 1 Accent 6" w:semiHidden="0" w:uiPriority="65" w:unhideWhenUsed="0"/>
-    <w:lsdException w:name="Medium List 2 Accent 6" w:semiHidden="0" w:uiPriority="66" w:unhideWhenUsed="0"/>
-    <w:lsdException w:name="Medium Grid 1 Accent 6" w:semiHidden="0" w:uiPriority="67" w:unhideWhenUsed="0"/>
-    <w:lsdException w:name="Medium Grid 2 Accent 6" w:semiHidden="0" w:uiPriority="68" w:unhideWhenUsed="0"/>
-    <w:lsdException w:name="Medium Grid 3 Accent 6" w:semiHidden="0" w:uiPriority="69" w:unhideWhenUsed="0"/>
-    <w:lsdException w:name="Dark List Accent 6" w:semiHidden="0" w:uiPriority="70" w:unhideWhenUsed="0"/>
-    <w:lsdException w:name="Colorful Shading Accent 6" w:semiHidden="0" w:uiPriority="71" w:unhideWhenUsed="0"/>
-    <w:lsdException w:name="Colorful List Accent 6" w:semiHidden="0" w:uiPriority="72" w:unhideWhenUsed="0"/>
-    <w:lsdException w:name="Colorful Grid Accent 6" w:semiHidden="0" w:uiPriority="73" w:unhideWhenUsed="0"/>
-    <w:lsdException w:name="Subtle Emphasis" w:semiHidden="0" w:uiPriority="19" w:unhideWhenUsed="0" w:qFormat="1"/>
-    <w:lsdException w:name="Intense Emphasis" w:semiHidden="0" w:uiPriority="21" w:unhideWhenUsed="0" w:qFormat="1"/>
-    <w:lsdException w:name="Subtle Reference" w:semiHidden="0" w:uiPriority="31" w:unhideWhenUsed="0" w:qFormat="1"/>
-    <w:lsdException w:name="Intense Reference" w:semiHidden="0" w:uiPriority="32" w:unhideWhenUsed="0" w:qFormat="1"/>
-    <w:lsdException w:name="Book Title" w:semiHidden="0" w:uiPriority="33" w:unhideWhenUsed="0" w:qFormat="1"/>
-    <w:lsdException w:name="Bibliography" w:uiPriority="37"/>
-    <w:lsdException w:name="TOC Heading" w:uiPriority="39" w:qFormat="1"/>
+  <w:latentStyles w:defLockedState="0" w:defUIPriority="99" w:defSemiHidden="0" w:defUnhideWhenUsed="0" w:defQFormat="0" w:count="375">
+    <w:lsdException w:name="Normal" w:uiPriority="0" w:qFormat="1"/>
+    <w:lsdException w:name="heading 1" w:uiPriority="9" w:qFormat="1"/>
+    <w:lsdException w:name="heading 2" w:semiHidden="1" w:uiPriority="9" w:unhideWhenUsed="1" w:qFormat="1"/>
+    <w:lsdException w:name="heading 3" w:semiHidden="1" w:uiPriority="9" w:unhideWhenUsed="1" w:qFormat="1"/>
+    <w:lsdException w:name="heading 4" w:semiHidden="1" w:uiPriority="9" w:unhideWhenUsed="1" w:qFormat="1"/>
+    <w:lsdException w:name="heading 5" w:semiHidden="1" w:uiPriority="9" w:unhideWhenUsed="1" w:qFormat="1"/>
+    <w:lsdException w:name="heading 6" w:semiHidden="1" w:uiPriority="9" w:unhideWhenUsed="1" w:qFormat="1"/>
+    <w:lsdException w:name="heading 7" w:semiHidden="1" w:uiPriority="9" w:unhideWhenUsed="1" w:qFormat="1"/>
+    <w:lsdException w:name="heading 8" w:semiHidden="1" w:uiPriority="9" w:unhideWhenUsed="1" w:qFormat="1"/>
+    <w:lsdException w:name="heading 9" w:semiHidden="1" w:uiPriority="9" w:unhideWhenUsed="1" w:qFormat="1"/>
+    <w:lsdException w:name="index 1" w:semiHidden="1" w:unhideWhenUsed="1"/>
+    <w:lsdException w:name="index 2" w:semiHidden="1" w:unhideWhenUsed="1"/>
+    <w:lsdException w:name="index 3" w:semiHidden="1" w:unhideWhenUsed="1"/>
+    <w:lsdException w:name="index 4" w:semiHidden="1" w:unhideWhenUsed="1"/>
+    <w:lsdException w:name="index 5" w:semiHidden="1" w:unhideWhenUsed="1"/>
+    <w:lsdException w:name="index 6" w:semiHidden="1" w:unhideWhenUsed="1"/>
+    <w:lsdException w:name="index 7" w:semiHidden="1" w:unhideWhenUsed="1"/>
+    <w:lsdException w:name="index 8" w:semiHidden="1" w:unhideWhenUsed="1"/>
+    <w:lsdException w:name="index 9" w:semiHidden="1" w:unhideWhenUsed="1"/>
+    <w:lsdException w:name="toc 1" w:semiHidden="1" w:uiPriority="39" w:unhideWhenUsed="1"/>
+    <w:lsdException w:name="toc 2" w:semiHidden="1" w:uiPriority="39" w:unhideWhenUsed="1"/>
+    <w:lsdException w:name="toc 3" w:semiHidden="1" w:uiPriority="39" w:unhideWhenUsed="1"/>
+    <w:lsdException w:name="toc 4" w:semiHidden="1" w:uiPriority="39" w:unhideWhenUsed="1"/>
+    <w:lsdException w:name="toc 5" w:semiHidden="1" w:uiPriority="39" w:unhideWhenUsed="1"/>
+    <w:lsdException w:name="toc 6" w:semiHidden="1" w:uiPriority="39" w:unhideWhenUsed="1"/>
+    <w:lsdException w:name="toc 7" w:semiHidden="1" w:uiPriority="39" w:unhideWhenUsed="1"/>
+    <w:lsdException w:name="toc 8" w:semiHidden="1" w:uiPriority="39" w:unhideWhenUsed="1"/>
+    <w:lsdException w:name="toc 9" w:semiHidden="1" w:uiPriority="39" w:unhideWhenUsed="1"/>
+    <w:lsdException w:name="Normal Indent" w:semiHidden="1" w:unhideWhenUsed="1"/>
+    <w:lsdException w:name="footnote text" w:semiHidden="1" w:unhideWhenUsed="1"/>
+    <w:lsdException w:name="annotation text" w:semiHidden="1" w:unhideWhenUsed="1"/>
+    <w:lsdException w:name="header" w:semiHidden="1" w:unhideWhenUsed="1"/>
+    <w:lsdException w:name="footer" w:semiHidden="1" w:unhideWhenUsed="1"/>
+    <w:lsdException w:name="index heading" w:semiHidden="1" w:unhideWhenUsed="1"/>
+    <w:lsdException w:name="caption" w:semiHidden="1" w:uiPriority="35" w:unhideWhenUsed="1" w:qFormat="1"/>
+    <w:lsdException w:name="table of figures" w:semiHidden="1" w:unhideWhenUsed="1"/>
+    <w:lsdException w:name="envelope address" w:semiHidden="1" w:unhideWhenUsed="1"/>
+    <w:lsdException w:name="envelope return" w:semiHidden="1" w:unhideWhenUsed="1"/>
+    <w:lsdException w:name="footnote reference" w:semiHidden="1" w:unhideWhenUsed="1"/>
+    <w:lsdException w:name="annotation reference" w:semiHidden="1" w:unhideWhenUsed="1"/>
+    <w:lsdException w:name="line number" w:semiHidden="1" w:unhideWhenUsed="1"/>
+    <w:lsdException w:name="page number" w:semiHidden="1" w:unhideWhenUsed="1"/>
+    <w:lsdException w:name="endnote reference" w:semiHidden="1" w:unhideWhenUsed="1"/>
+    <w:lsdException w:name="endnote text" w:semiHidden="1" w:unhideWhenUsed="1"/>
+    <w:lsdException w:name="table of authorities" w:semiHidden="1" w:unhideWhenUsed="1"/>
+    <w:lsdException w:name="macro" w:semiHidden="1" w:unhideWhenUsed="1"/>
+    <w:lsdException w:name="toa heading" w:semiHidden="1" w:unhideWhenUsed="1"/>
+    <w:lsdException w:name="List" w:semiHidden="1" w:unhideWhenUsed="1"/>
+    <w:lsdException w:name="List Bullet" w:semiHidden="1" w:unhideWhenUsed="1"/>
+    <w:lsdException w:name="List Number" w:semiHidden="1" w:unhideWhenUsed="1"/>
+    <w:lsdException w:name="List 2" w:semiHidden="1" w:unhideWhenUsed="1"/>
+    <w:lsdException w:name="List 3" w:semiHidden="1" w:unhideWhenUsed="1"/>
+    <w:lsdException w:name="List 4" w:semiHidden="1" w:unhideWhenUsed="1"/>
+    <w:lsdException w:name="List 5" w:semiHidden="1" w:unhideWhenUsed="1"/>
+    <w:lsdException w:name="List Bullet 2" w:semiHidden="1" w:unhideWhenUsed="1"/>
+    <w:lsdException w:name="List Bullet 3" w:semiHidden="1" w:unhideWhenUsed="1"/>
+    <w:lsdException w:name="List Bullet 4" w:semiHidden="1" w:unhideWhenUsed="1"/>
+    <w:lsdException w:name="List Bullet 5" w:semiHidden="1" w:unhideWhenUsed="1"/>
+    <w:lsdException w:name="List Number 2" w:semiHidden="1" w:unhideWhenUsed="1"/>
+    <w:lsdException w:name="List Number 3" w:semiHidden="1" w:unhideWhenUsed="1"/>
+    <w:lsdException w:name="List Number 4" w:semiHidden="1" w:unhideWhenUsed="1"/>
+    <w:lsdException w:name="List Number 5" w:semiHidden="1" w:unhideWhenUsed="1"/>
+    <w:lsdException w:name="Title" w:uiPriority="10" w:qFormat="1"/>
+    <w:lsdException w:name="Closing" w:semiHidden="1" w:unhideWhenUsed="1"/>
+    <w:lsdException w:name="Signature" w:semiHidden="1" w:unhideWhenUsed="1"/>
+    <w:lsdException w:name="Default Paragraph Font" w:semiHidden="1" w:uiPriority="1" w:unhideWhenUsed="1"/>
+    <w:lsdException w:name="Body Text" w:semiHidden="1" w:unhideWhenUsed="1"/>
+    <w:lsdException w:name="Body Text Indent" w:semiHidden="1" w:unhideWhenUsed="1"/>
+    <w:lsdException w:name="List Continue" w:semiHidden="1" w:unhideWhenUsed="1"/>
+    <w:lsdException w:name="List Continue 2" w:semiHidden="1" w:unhideWhenUsed="1"/>
+    <w:lsdException w:name="List Continue 3" w:semiHidden="1" w:unhideWhenUsed="1"/>
+    <w:lsdException w:name="List Continue 4" w:semiHidden="1" w:unhideWhenUsed="1"/>
+    <w:lsdException w:name="List Continue 5" w:semiHidden="1" w:unhideWhenUsed="1"/>
+    <w:lsdException w:name="Message Header" w:semiHidden="1" w:unhideWhenUsed="1"/>
+    <w:lsdException w:name="Subtitle" w:uiPriority="11" w:qFormat="1"/>
+    <w:lsdException w:name="Salutation" w:semiHidden="1" w:unhideWhenUsed="1"/>
+    <w:lsdException w:name="Date" w:semiHidden="1" w:unhideWhenUsed="1"/>
+    <w:lsdException w:name="Body Text First Indent" w:semiHidden="1" w:unhideWhenUsed="1"/>
+    <w:lsdException w:name="Body Text First Indent 2" w:semiHidden="1" w:unhideWhenUsed="1"/>
+    <w:lsdException w:name="Note Heading" w:semiHidden="1" w:unhideWhenUsed="1"/>
+    <w:lsdException w:name="Body Text 2" w:semiHidden="1" w:unhideWhenUsed="1"/>
+    <w:lsdException w:name="Body Text 3" w:semiHidden="1" w:unhideWhenUsed="1"/>
+    <w:lsdException w:name="Body Text Indent 2" w:semiHidden="1" w:unhideWhenUsed="1"/>
+    <w:lsdException w:name="Body Text Indent 3" w:semiHidden="1" w:unhideWhenUsed="1"/>
+    <w:lsdException w:name="Block Text" w:semiHidden="1" w:unhideWhenUsed="1"/>
+    <w:lsdException w:name="Hyperlink" w:semiHidden="1" w:unhideWhenUsed="1"/>
+    <w:lsdException w:name="FollowedHyperlink" w:semiHidden="1" w:unhideWhenUsed="1"/>
+    <w:lsdException w:name="Strong" w:uiPriority="22" w:qFormat="1"/>
+    <w:lsdException w:name="Emphasis" w:uiPriority="20" w:qFormat="1"/>
+    <w:lsdException w:name="Document Map" w:semiHidden="1" w:unhideWhenUsed="1"/>
+    <w:lsdException w:name="Plain Text" w:semiHidden="1" w:unhideWhenUsed="1"/>
+    <w:lsdException w:name="E-mail Signature" w:semiHidden="1" w:unhideWhenUsed="1"/>
+    <w:lsdException w:name="HTML Top of Form" w:semiHidden="1" w:unhideWhenUsed="1"/>
+    <w:lsdException w:name="HTML Bottom of Form" w:semiHidden="1" w:unhideWhenUsed="1"/>
+    <w:lsdException w:name="Normal (Web)" w:semiHidden="1" w:unhideWhenUsed="1"/>
+    <w:lsdException w:name="HTML Acronym" w:semiHidden="1" w:unhideWhenUsed="1"/>
+    <w:lsdException w:name="HTML Address" w:semiHidden="1" w:unhideWhenUsed="1"/>
+    <w:lsdException w:name="HTML Cite" w:semiHidden="1" w:unhideWhenUsed="1"/>
+    <w:lsdException w:name="HTML Code" w:semiHidden="1" w:unhideWhenUsed="1"/>
+    <w:lsdException w:name="HTML Definition" w:semiHidden="1" w:unhideWhenUsed="1"/>
+    <w:lsdException w:name="HTML Keyboard" w:semiHidden="1" w:unhideWhenUsed="1"/>
+    <w:lsdException w:name="HTML Preformatted" w:semiHidden="1" w:unhideWhenUsed="1"/>
+    <w:lsdException w:name="HTML Sample" w:semiHidden="1" w:unhideWhenUsed="1"/>
+    <w:lsdException w:name="HTML Typewriter" w:semiHidden="1" w:unhideWhenUsed="1"/>
+    <w:lsdException w:name="HTML Variable" w:semiHidden="1" w:unhideWhenUsed="1"/>
+    <w:lsdException w:name="Normal Table" w:semiHidden="1" w:unhideWhenUsed="1"/>
+    <w:lsdException w:name="annotation subject" w:semiHidden="1" w:unhideWhenUsed="1"/>
+    <w:lsdException w:name="No List" w:semiHidden="1" w:unhideWhenUsed="1"/>
+    <w:lsdException w:name="Outline List 1" w:semiHidden="1" w:unhideWhenUsed="1"/>
+    <w:lsdException w:name="Outline List 2" w:semiHidden="1" w:unhideWhenUsed="1"/>
+    <w:lsdException w:name="Outline List 3" w:semiHidden="1" w:unhideWhenUsed="1"/>
+    <w:lsdException w:name="Table Simple 1" w:semiHidden="1" w:unhideWhenUsed="1"/>
+    <w:lsdException w:name="Table Simple 2" w:semiHidden="1" w:unhideWhenUsed="1"/>
+    <w:lsdException w:name="Table Simple 3" w:semiHidden="1" w:unhideWhenUsed="1"/>
+    <w:lsdException w:name="Table Classic 1" w:semiHidden="1" w:unhideWhenUsed="1"/>
+    <w:lsdException w:name="Table Classic 2" w:semiHidden="1" w:unhideWhenUsed="1"/>
+    <w:lsdException w:name="Table Classic 3" w:semiHidden="1" w:unhideWhenUsed="1"/>
+    <w:lsdException w:name="Table Classic 4" w:semiHidden="1" w:unhideWhenUsed="1"/>
+    <w:lsdException w:name="Table Colorful 1" w:semiHidden="1" w:unhideWhenUsed="1"/>
+    <w:lsdException w:name="Table Colorful 2" w:semiHidden="1" w:unhideWhenUsed="1"/>
+    <w:lsdException w:name="Table Colorful 3" w:semiHidden="1" w:unhideWhenUsed="1"/>
+    <w:lsdException w:name="Table Columns 1" w:semiHidden="1" w:unhideWhenUsed="1"/>
+    <w:lsdException w:name="Table Columns 2" w:semiHidden="1" w:unhideWhenUsed="1"/>
+    <w:lsdException w:name="Table Columns 3" w:semiHidden="1" w:unhideWhenUsed="1"/>
+    <w:lsdException w:name="Table Columns 4" w:semiHidden="1" w:unhideWhenUsed="1"/>
+    <w:lsdException w:name="Table Columns 5" w:semiHidden="1" w:unhideWhenUsed="1"/>
+    <w:lsdException w:name="Table Grid 1" w:semiHidden="1" w:unhideWhenUsed="1"/>
+    <w:lsdException w:name="Table Grid 2" w:semiHidden="1" w:unhideWhenUsed="1"/>
+    <w:lsdException w:name="Table Grid 3" w:semiHidden="1" w:unhideWhenUsed="1"/>
+    <w:lsdException w:name="Table Grid 4" w:semiHidden="1" w:unhideWhenUsed="1"/>
+    <w:lsdException w:name="Table Grid 5" w:semiHidden="1" w:unhideWhenUsed="1"/>
+    <w:lsdException w:name="Table Grid 6" w:semiHidden="1" w:unhideWhenUsed="1"/>
+    <w:lsdException w:name="Table Grid 7" w:semiHidden="1" w:unhideWhenUsed="1"/>
+    <w:lsdException w:name="Table Grid 8" w:semiHidden="1" w:unhideWhenUsed="1"/>
+    <w:lsdException w:name="Table List 1" w:semiHidden="1" w:unhideWhenUsed="1"/>
+    <w:lsdException w:name="Table List 2" w:semiHidden="1" w:unhideWhenUsed="1"/>
+    <w:lsdException w:name="Table List 3" w:semiHidden="1" w:unhideWhenUsed="1"/>
+    <w:lsdException w:name="Table List 4" w:semiHidden="1" w:unhideWhenUsed="1"/>
+    <w:lsdException w:name="Table List 5" w:semiHidden="1" w:unhideWhenUsed="1"/>
+    <w:lsdException w:name="Table List 6" w:semiHidden="1" w:unhideWhenUsed="1"/>
+    <w:lsdException w:name="Table List 7" w:semiHidden="1" w:unhideWhenUsed="1"/>
+    <w:lsdException w:name="Table List 8" w:semiHidden="1" w:unhideWhenUsed="1"/>
+    <w:lsdException w:name="Table 3D effects 1" w:semiHidden="1" w:unhideWhenUsed="1"/>
+    <w:lsdException w:name="Table 3D effects 2" w:semiHidden="1" w:unhideWhenUsed="1"/>
+    <w:lsdException w:name="Table 3D effects 3" w:semiHidden="1" w:unhideWhenUsed="1"/>
+    <w:lsdException w:name="Table Contemporary" w:semiHidden="1" w:unhideWhenUsed="1"/>
+    <w:lsdException w:name="Table Elegant" w:semiHidden="1" w:unhideWhenUsed="1"/>
+    <w:lsdException w:name="Table Professional" w:semiHidden="1" w:unhideWhenUsed="1"/>
+    <w:lsdException w:name="Table Subtle 1" w:semiHidden="1" w:unhideWhenUsed="1"/>
+    <w:lsdException w:name="Table Subtle 2" w:semiHidden="1" w:unhideWhenUsed="1"/>
+    <w:lsdException w:name="Table Web 1" w:semiHidden="1" w:unhideWhenUsed="1"/>
+    <w:lsdException w:name="Table Web 2" w:semiHidden="1" w:unhideWhenUsed="1"/>
+    <w:lsdException w:name="Table Web 3" w:semiHidden="1" w:unhideWhenUsed="1"/>
+    <w:lsdException w:name="Balloon Text" w:semiHidden="1" w:unhideWhenUsed="1"/>
+    <w:lsdException w:name="Table Grid" w:uiPriority="59"/>
+    <w:lsdException w:name="Table Theme" w:semiHidden="1" w:unhideWhenUsed="1"/>
+    <w:lsdException w:name="Placeholder Text" w:semiHidden="1"/>
+    <w:lsdException w:name="No Spacing" w:uiPriority="1" w:qFormat="1"/>
+    <w:lsdException w:name="Light Shading" w:uiPriority="60"/>
+    <w:lsdException w:name="Light List" w:uiPriority="61"/>
+    <w:lsdException w:name="Light Grid" w:uiPriority="62"/>
+    <w:lsdException w:name="Medium Shading 1" w:uiPriority="63"/>
+    <w:lsdException w:name="Medium Shading 2" w:uiPriority="64"/>
+    <w:lsdException w:name="Medium List 1" w:uiPriority="65"/>
+    <w:lsdException w:name="Medium List 2" w:uiPriority="66"/>
+    <w:lsdException w:name="Medium Grid 1" w:uiPriority="67"/>
+    <w:lsdException w:name="Medium Grid 2" w:uiPriority="68"/>
+    <w:lsdException w:name="Medium Grid 3" w:uiPriority="69"/>
+    <w:lsdException w:name="Dark List" w:uiPriority="70"/>
+    <w:lsdException w:name="Colorful Shading" w:uiPriority="71"/>
+    <w:lsdException w:name="Colorful List" w:uiPriority="72"/>
+    <w:lsdException w:name="Colorful Grid" w:uiPriority="73"/>
+    <w:lsdException w:name="Light Shading Accent 1" w:uiPriority="60"/>
+    <w:lsdException w:name="Light List Accent 1" w:uiPriority="61"/>
+    <w:lsdException w:name="Light Grid Accent 1" w:uiPriority="62"/>
+    <w:lsdException w:name="Medium Shading 1 Accent 1" w:uiPriority="63"/>
+    <w:lsdException w:name="Medium Shading 2 Accent 1" w:uiPriority="64"/>
+    <w:lsdException w:name="Medium List 1 Accent 1" w:uiPriority="65"/>
+    <w:lsdException w:name="Revision" w:semiHidden="1"/>
+    <w:lsdException w:name="List Paragraph" w:uiPriority="34" w:qFormat="1"/>
+    <w:lsdException w:name="Quote" w:uiPriority="29" w:qFormat="1"/>
+    <w:lsdException w:name="Intense Quote" w:uiPriority="30" w:qFormat="1"/>
+    <w:lsdException w:name="Medium List 2 Accent 1" w:uiPriority="66"/>
+    <w:lsdException w:name="Medium Grid 1 Accent 1" w:uiPriority="67"/>
+    <w:lsdException w:name="Medium Grid 2 Accent 1" w:uiPriority="68"/>
+    <w:lsdException w:name="Medium Grid 3 Accent 1" w:uiPriority="69"/>
+    <w:lsdException w:name="Dark List Accent 1" w:uiPriority="70"/>
+    <w:lsdException w:name="Colorful Shading Accent 1" w:uiPriority="71"/>
+    <w:lsdException w:name="Colorful List Accent 1" w:uiPriority="72"/>
+    <w:lsdException w:name="Colorful Grid Accent 1" w:uiPriority="73"/>
+    <w:lsdException w:name="Light Shading Accent 2" w:uiPriority="60"/>
+    <w:lsdException w:name="Light List Accent 2" w:uiPriority="61"/>
+    <w:lsdException w:name="Light Grid Accent 2" w:uiPriority="62"/>
+    <w:lsdException w:name="Medium Shading 1 Accent 2" w:uiPriority="63"/>
+    <w:lsdException w:name="Medium Shading 2 Accent 2" w:uiPriority="64"/>
+    <w:lsdException w:name="Medium List 1 Accent 2" w:uiPriority="65"/>
+    <w:lsdException w:name="Medium List 2 Accent 2" w:uiPriority="66"/>
+    <w:lsdException w:name="Medium Grid 1 Accent 2" w:uiPriority="67"/>
+    <w:lsdException w:name="Medium Grid 2 Accent 2" w:uiPriority="68"/>
+    <w:lsdException w:name="Medium Grid 3 Accent 2" w:uiPriority="69"/>
+    <w:lsdException w:name="Dark List Accent 2" w:uiPriority="70"/>
+    <w:lsdException w:name="Colorful Shading Accent 2" w:uiPriority="71"/>
+    <w:lsdException w:name="Colorful List Accent 2" w:uiPriority="72"/>
+    <w:lsdException w:name="Colorful Grid Accent 2" w:uiPriority="73"/>
+    <w:lsdException w:name="Light Shading Accent 3" w:uiPriority="60"/>
+    <w:lsdException w:name="Light List Accent 3" w:uiPriority="61"/>
+    <w:lsdException w:name="Light Grid Accent 3" w:uiPriority="62"/>
+    <w:lsdException w:name="Medium Shading 1 Accent 3" w:uiPriority="63"/>
+    <w:lsdException w:name="Medium Shading 2 Accent 3" w:uiPriority="64"/>
+    <w:lsdException w:name="Medium List 1 Accent 3" w:uiPriority="65"/>
+    <w:lsdException w:name="Medium List 2 Accent 3" w:uiPriority="66"/>
+    <w:lsdException w:name="Medium Grid 1 Accent 3" w:uiPriority="67"/>
+    <w:lsdException w:name="Medium Grid 2 Accent 3" w:uiPriority="68"/>
+    <w:lsdException w:name="Medium Grid 3 Accent 3" w:uiPriority="69"/>
+    <w:lsdException w:name="Dark List Accent 3" w:uiPriority="70"/>
+    <w:lsdException w:name="Colorful Shading Accent 3" w:uiPriority="71"/>
+    <w:lsdException w:name="Colorful List Accent 3" w:uiPriority="72"/>
+    <w:lsdException w:name="Colorful Grid Accent 3" w:uiPriority="73"/>
+    <w:lsdException w:name="Light Shading Accent 4" w:uiPriority="60"/>
+    <w:lsdException w:name="Light List Accent 4" w:uiPriority="61"/>
+    <w:lsdException w:name="Light Grid Accent 4" w:uiPriority="62"/>
+    <w:lsdException w:name="Medium Shading 1 Accent 4" w:uiPriority="63"/>
+    <w:lsdException w:name="Medium Shading 2 Accent 4" w:uiPriority="64"/>
+    <w:lsdException w:name="Medium List 1 Accent 4" w:uiPriority="65"/>
+    <w:lsdException w:name="Medium List 2 Accent 4" w:uiPriority="66"/>
+    <w:lsdException w:name="Medium Grid 1 Accent 4" w:uiPriority="67"/>
+    <w:lsdException w:name="Medium Grid 2 Accent 4" w:uiPriority="68"/>
+    <w:lsdException w:name="Medium Grid 3 Accent 4" w:uiPriority="69"/>
+    <w:lsdException w:name="Dark List Accent 4" w:uiPriority="70"/>
+    <w:lsdException w:name="Colorful Shading Accent 4" w:uiPriority="71"/>
+    <w:lsdException w:name="Colorful List Accent 4" w:uiPriority="72"/>
+    <w:lsdException w:name="Colorful Grid Accent 4" w:uiPriority="73"/>
+    <w:lsdException w:name="Light Shading Accent 5" w:uiPriority="60"/>
+    <w:lsdException w:name="Light List Accent 5" w:uiPriority="61"/>
+    <w:lsdException w:name="Light Grid Accent 5" w:uiPriority="62"/>
+    <w:lsdException w:name="Medium Shading 1 Accent 5" w:uiPriority="63"/>
+    <w:lsdException w:name="Medium Shading 2 Accent 5" w:uiPriority="64"/>
+    <w:lsdException w:name="Medium List 1 Accent 5" w:uiPriority="65"/>
+    <w:lsdException w:name="Medium List 2 Accent 5" w:uiPriority="66"/>
+    <w:lsdException w:name="Medium Grid 1 Accent 5" w:uiPriority="67"/>
+    <w:lsdException w:name="Medium Grid 2 Accent 5" w:uiPriority="68"/>
+    <w:lsdException w:name="Medium Grid 3 Accent 5" w:uiPriority="69"/>
+    <w:lsdException w:name="Dark List Accent 5" w:uiPriority="70"/>
+    <w:lsdException w:name="Colorful Shading Accent 5" w:uiPriority="71"/>
+    <w:lsdException w:name="Colorful List Accent 5" w:uiPriority="72"/>
+    <w:lsdException w:name="Colorful Grid Accent 5" w:uiPriority="73"/>
+    <w:lsdException w:name="Light Shading Accent 6" w:uiPriority="60"/>
+    <w:lsdException w:name="Light List Accent 6" w:uiPriority="61"/>
+    <w:lsdException w:name="Light Grid Accent 6" w:uiPriority="62"/>
+    <w:lsdException w:name="Medium Shading 1 Accent 6" w:uiPriority="63"/>
+    <w:lsdException w:name="Medium Shading 2 Accent 6" w:uiPriority="64"/>
+    <w:lsdException w:name="Medium List 1 Accent 6" w:uiPriority="65"/>
+    <w:lsdException w:name="Medium List 2 Accent 6" w:uiPriority="66"/>
+    <w:lsdException w:name="Medium Grid 1 Accent 6" w:uiPriority="67"/>
+    <w:lsdException w:name="Medium Grid 2 Accent 6" w:uiPriority="68"/>
+    <w:lsdException w:name="Medium Grid 3 Accent 6" w:uiPriority="69"/>
+    <w:lsdException w:name="Dark List Accent 6" w:uiPriority="70"/>
+    <w:lsdException w:name="Colorful Shading Accent 6" w:uiPriority="71"/>
+    <w:lsdException w:name="Colorful List Accent 6" w:uiPriority="72"/>
+    <w:lsdException w:name="Colorful Grid Accent 6" w:uiPriority="73"/>
+    <w:lsdException w:name="Subtle Emphasis" w:uiPriority="19" w:qFormat="1"/>
+    <w:lsdException w:name="Intense Emphasis" w:uiPriority="21" w:qFormat="1"/>
+    <w:lsdException w:name="Subtle Reference" w:uiPriority="31" w:qFormat="1"/>
+    <w:lsdException w:name="Intense Reference" w:uiPriority="32" w:qFormat="1"/>
+    <w:lsdException w:name="Book Title" w:uiPriority="33" w:qFormat="1"/>
+    <w:lsdException w:name="Bibliography" w:semiHidden="1" w:uiPriority="37" w:unhideWhenUsed="1"/>
+    <w:lsdException w:name="TOC Heading" w:semiHidden="1" w:uiPriority="39" w:unhideWhenUsed="1" w:qFormat="1"/>
+    <w:lsdException w:name="Grid Table Light" w:semiHidden="1" w:unhideWhenUsed="1"/>
+    <w:lsdException w:name="Grid Table 1 Light" w:semiHidden="1" w:unhideWhenUsed="1"/>
+    <w:lsdException w:name="Grid Table 2" w:semiHidden="1" w:unhideWhenUsed="1"/>
+    <w:lsdException w:name="Grid Table 3" w:semiHidden="1" w:unhideWhenUsed="1"/>
+    <w:lsdException w:name="Grid Table 4" w:uiPriority="49"/>
+    <w:lsdException w:name="Grid Table 5 Dark" w:uiPriority="50"/>
+    <w:lsdException w:name="Grid Table 6 Colorful" w:uiPriority="51"/>
+    <w:lsdException w:name="Grid Table 7 Colorful" w:uiPriority="52"/>
+    <w:lsdException w:name="Grid Table 1 Light Accent 1" w:uiPriority="46"/>
+    <w:lsdException w:name="Grid Table 2 Accent 1" w:uiPriority="47"/>
+    <w:lsdException w:name="Grid Table 3 Accent 1" w:uiPriority="48"/>
+    <w:lsdException w:name="Grid Table 4 Accent 1" w:uiPriority="49"/>
+    <w:lsdException w:name="Grid Table 5 Dark Accent 1" w:uiPriority="50"/>
+    <w:lsdException w:name="Grid Table 6 Colorful Accent 1" w:uiPriority="51"/>
+    <w:lsdException w:name="Grid Table 7 Colorful Accent 1" w:uiPriority="52"/>
+    <w:lsdException w:name="Grid Table 1 Light Accent 2" w:uiPriority="46"/>
+    <w:lsdException w:name="Grid Table 2 Accent 2" w:uiPriority="47"/>
+    <w:lsdException w:name="Grid Table 3 Accent 2" w:uiPriority="48"/>
+    <w:lsdException w:name="Grid Table 4 Accent 2" w:uiPriority="49"/>
+    <w:lsdException w:name="Grid Table 5 Dark Accent 2" w:uiPriority="50"/>
+    <w:lsdException w:name="Grid Table 6 Colorful Accent 2" w:uiPriority="51"/>
+    <w:lsdException w:name="Grid Table 7 Colorful Accent 2" w:uiPriority="52"/>
+    <w:lsdException w:name="Grid Table 1 Light Accent 3" w:uiPriority="46"/>
+    <w:lsdException w:name="Grid Table 2 Accent 3" w:uiPriority="47"/>
+    <w:lsdException w:name="Grid Table 3 Accent 3" w:uiPriority="48"/>
+    <w:lsdException w:name="Grid Table 4 Accent 3" w:uiPriority="49"/>
+    <w:lsdException w:name="Grid Table 5 Dark Accent 3" w:uiPriority="50"/>
+    <w:lsdException w:name="Grid Table 6 Colorful Accent 3" w:uiPriority="51"/>
+    <w:lsdException w:name="Grid Table 7 Colorful Accent 3" w:uiPriority="52"/>
+    <w:lsdException w:name="Grid Table 1 Light Accent 4" w:uiPriority="46"/>
+    <w:lsdException w:name="Grid Table 2 Accent 4" w:uiPriority="47"/>
+    <w:lsdException w:name="Grid Table 3 Accent 4" w:uiPriority="48"/>
+    <w:lsdException w:name="Grid Table 4 Accent 4" w:uiPriority="49"/>
+    <w:lsdException w:name="Grid Table 5 Dark Accent 4" w:uiPriority="50"/>
+    <w:lsdException w:name="Grid Table 6 Colorful Accent 4" w:uiPriority="51"/>
+    <w:lsdException w:name="Grid Table 7 Colorful Accent 4" w:uiPriority="52"/>
+    <w:lsdException w:name="Grid Table 1 Light Accent 5" w:uiPriority="46"/>
+    <w:lsdException w:name="Grid Table 2 Accent 5" w:uiPriority="47"/>
+    <w:lsdException w:name="Grid Table 3 Accent 5" w:uiPriority="48"/>
+    <w:lsdException w:name="Grid Table 4 Accent 5" w:uiPriority="49"/>
+    <w:lsdException w:name="Grid Table 5 Dark Accent 5" w:uiPriority="50"/>
+    <w:lsdException w:name="Grid Table 6 Colorful Accent 5" w:uiPriority="51"/>
+    <w:lsdException w:name="Grid Table 7 Colorful Accent 5" w:uiPriority="52"/>
+    <w:lsdException w:name="Grid Table 1 Light Accent 6" w:uiPriority="46"/>
+    <w:lsdException w:name="Grid Table 2 Accent 6" w:uiPriority="47"/>
+    <w:lsdException w:name="Grid Table 3 Accent 6" w:uiPriority="48"/>
+    <w:lsdException w:name="Grid Table 4 Accent 6" w:uiPriority="49"/>
+    <w:lsdException w:name="Grid Table 5 Dark Accent 6" w:uiPriority="50"/>
+    <w:lsdException w:name="Grid Table 6 Colorful Accent 6" w:uiPriority="51"/>
+    <w:lsdException w:name="Grid Table 7 Colorful Accent 6" w:uiPriority="52"/>
+    <w:lsdException w:name="List Table 1 Light" w:uiPriority="46"/>
+    <w:lsdException w:name="List Table 2" w:uiPriority="47"/>
+    <w:lsdException w:name="List Table 3" w:uiPriority="48"/>
+    <w:lsdException w:name="List Table 4" w:uiPriority="49"/>
+    <w:lsdException w:name="List Table 5 Dark" w:uiPriority="50"/>
+    <w:lsdException w:name="List Table 6 Colorful" w:uiPriority="51"/>
+    <w:lsdException w:name="List Table 7 Colorful" w:uiPriority="52"/>
+    <w:lsdException w:name="List Table 1 Light Accent 1" w:uiPriority="46"/>
+    <w:lsdException w:name="List Table 2 Accent 1" w:uiPriority="47"/>
+    <w:lsdException w:name="List Table 3 Accent 1" w:uiPriority="48"/>
+    <w:lsdException w:name="List Table 4 Accent 1" w:uiPriority="49"/>
+    <w:lsdException w:name="List Table 5 Dark Accent 1" w:uiPriority="50"/>
+    <w:lsdException w:name="List Table 6 Colorful Accent 1" w:uiPriority="51"/>
+    <w:lsdException w:name="List Table 7 Colorful Accent 1" w:uiPriority="52"/>
+    <w:lsdException w:name="List Table 1 Light Accent 2" w:uiPriority="46"/>
+    <w:lsdException w:name="List Table 2 Accent 2" w:uiPriority="47"/>
+    <w:lsdException w:name="List Table 3 Accent 2" w:uiPriority="48"/>
+    <w:lsdException w:name="List Table 4 Accent 2" w:uiPriority="49"/>
+    <w:lsdException w:name="List Table 5 Dark Accent 2" w:uiPriority="50"/>
+    <w:lsdException w:name="List Table 6 Colorful Accent 2" w:uiPriority="51"/>
+    <w:lsdException w:name="List Table 7 Colorful Accent 2" w:uiPriority="52"/>
+    <w:lsdException w:name="List Table 1 Light Accent 3" w:uiPriority="46"/>
+    <w:lsdException w:name="List Table 2 Accent 3" w:uiPriority="47"/>
+    <w:lsdException w:name="List Table 3 Accent 3" w:uiPriority="48"/>
+    <w:lsdException w:name="List Table 4 Accent 3" w:uiPriority="49"/>
+    <w:lsdException w:name="List Table 5 Dark Accent 3" w:uiPriority="50"/>
+    <w:lsdException w:name="List Table 6 Colorful Accent 3" w:uiPriority="51"/>
+    <w:lsdException w:name="List Table 7 Colorful Accent 3" w:uiPriority="52"/>
+    <w:lsdException w:name="List Table 1 Light Accent 4" w:uiPriority="46"/>
+    <w:lsdException w:name="List Table 2 Accent 4" w:uiPriority="47"/>
+    <w:lsdException w:name="List Table 3 Accent 4" w:uiPriority="48"/>
+    <w:lsdException w:name="List Table 4 Accent 4" w:uiPriority="49"/>
+    <w:lsdException w:name="List Table 5 Dark Accent 4" w:uiPriority="50"/>
+    <w:lsdException w:name="List Table 6 Colorful Accent 4" w:uiPriority="51"/>
+    <w:lsdException w:name="List Table 7 Colorful Accent 4" w:uiPriority="52"/>
+    <w:lsdException w:name="List Table 1 Light Accent 5" w:uiPriority="46"/>
+    <w:lsdException w:name="List Table 2 Accent 5" w:uiPriority="47"/>
+    <w:lsdException w:name="List Table 3 Accent 5" w:uiPriority="48"/>
+    <w:lsdException w:name="List Table 4 Accent 5" w:uiPriority="49"/>
+    <w:lsdException w:name="List Table 5 Dark Accent 5" w:uiPriority="50"/>
+    <w:lsdException w:name="List Table 6 Colorful Accent 5" w:uiPriority="51"/>
+    <w:lsdException w:name="List Table 7 Colorful Accent 5" w:uiPriority="52"/>
+    <w:lsdException w:name="List Table 1 Light Accent 6" w:uiPriority="46"/>
+    <w:lsdException w:name="List Table 2 Accent 6" w:uiPriority="47"/>
+    <w:lsdException w:name="List Table 3 Accent 6" w:uiPriority="48"/>
+    <w:lsdException w:name="List Table 4 Accent 6" w:uiPriority="49"/>
+    <w:lsdException w:name="List Table 5 Dark Accent 6" w:uiPriority="50"/>
+    <w:lsdException w:name="List Table 6 Colorful Accent 6" w:uiPriority="51"/>
+    <w:lsdException w:name="List Table 7 Colorful Accent 6" w:uiPriority="52"/>
+    <w:lsdException w:name="Mention" w:semiHidden="1" w:unhideWhenUsed="1"/>
+    <w:lsdException w:name="Smart Hyperlink" w:semiHidden="1" w:unhideWhenUsed="1"/>
+    <w:lsdException w:name="Hashtag" w:semiHidden="1" w:unhideWhenUsed="1"/>
+    <w:lsdException w:name="Unresolved Mention" w:semiHidden="1" w:unhideWhenUsed="1"/>
   </w:latentStyles>
   <w:style w:type="paragraph" w:default="1" w:styleId="a">
     <w:name w:val="Normal"/>
@@ -6141,7 +6396,7 @@
     </w:rPr>
   </w:style>
   <w:style w:type="character" w:customStyle="1" w:styleId="a4">
-    <w:name w:val="页眉字符"/>
+    <w:name w:val="页眉 字符"/>
     <w:basedOn w:val="a0"/>
     <w:link w:val="a3"/>
     <w:uiPriority w:val="99"/>
@@ -6172,7 +6427,7 @@
     </w:rPr>
   </w:style>
   <w:style w:type="character" w:customStyle="1" w:styleId="a6">
-    <w:name w:val="页脚字符"/>
+    <w:name w:val="页脚 字符"/>
     <w:basedOn w:val="a0"/>
     <w:link w:val="a5"/>
     <w:uiPriority w:val="99"/>
@@ -6193,297 +6448,7 @@
       <w:u w:val="single"/>
     </w:rPr>
   </w:style>
-  <w:style w:type="character" w:styleId="FollowedHyperlink">
-    <w:name w:val="FollowedHyperlink"/>
-    <w:basedOn w:val="a0"/>
-    <w:uiPriority w:val="99"/>
-    <w:semiHidden/>
-    <w:unhideWhenUsed/>
-    <w:rsid w:val="00166ED0"/>
-    <w:rPr>
-      <w:color w:val="800080" w:themeColor="followedHyperlink"/>
-      <w:u w:val="single"/>
-    </w:rPr>
-  </w:style>
-  <w:style w:type="character" w:customStyle="1" w:styleId="apple-converted-space">
-    <w:name w:val="apple-converted-space"/>
-    <w:basedOn w:val="a0"/>
-    <w:rsid w:val="00F37B8A"/>
-  </w:style>
-  <w:style w:type="character" w:customStyle="1" w:styleId="high-light">
-    <w:name w:val="high-light"/>
-    <w:basedOn w:val="a0"/>
-    <w:rsid w:val="00F37B8A"/>
-  </w:style>
-</w:styles>
-</file>
-
-<file path=word/stylesWithEffects.xml><?xml version="1.0" encoding="utf-8"?>
-<w:styles xmlns:wpc="http://schemas.microsoft.com/office/word/2010/wordprocessingCanvas" xmlns:mo="http://schemas.microsoft.com/office/mac/office/2008/main" xmlns:mc="http://schemas.openxmlformats.org/markup-compatibility/2006" xmlns:mv="urn:schemas-microsoft-com:mac:vml" xmlns:o="urn:schemas-microsoft-com:office:office" xmlns:r="http://schemas.openxmlformats.org/officeDocument/2006/relationships" xmlns:m="http://schemas.openxmlformats.org/officeDocument/2006/math" xmlns:v="urn:schemas-microsoft-com:vml" xmlns:wp14="http://schemas.microsoft.com/office/word/2010/wordprocessingDrawing" xmlns:wp="http://schemas.openxmlformats.org/drawingml/2006/wordprocessingDrawing" xmlns:w10="urn:schemas-microsoft-com:office:word" xmlns:w="http://schemas.openxmlformats.org/wordprocessingml/2006/main" xmlns:w14="http://schemas.microsoft.com/office/word/2010/wordml" xmlns:wpg="http://schemas.microsoft.com/office/word/2010/wordprocessingGroup" xmlns:wpi="http://schemas.microsoft.com/office/word/2010/wordprocessingInk" xmlns:wne="http://schemas.microsoft.com/office/word/2006/wordml" xmlns:wps="http://schemas.microsoft.com/office/word/2010/wordprocessingShape" mc:Ignorable="w14 wp14">
-  <w:docDefaults>
-    <w:rPrDefault>
-      <w:rPr>
-        <w:rFonts w:ascii="Times New Roman" w:eastAsia="宋体" w:hAnsi="Times New Roman" w:cs="宋体"/>
-        <w:kern w:val="2"/>
-        <w:sz w:val="21"/>
-        <w:szCs w:val="21"/>
-        <w:lang w:val="en-US" w:eastAsia="zh-CN" w:bidi="ar-SA"/>
-      </w:rPr>
-    </w:rPrDefault>
-    <w:pPrDefault/>
-  </w:docDefaults>
-  <w:latentStyles w:defLockedState="0" w:defUIPriority="99" w:defSemiHidden="1" w:defUnhideWhenUsed="1" w:defQFormat="0" w:count="276">
-    <w:lsdException w:name="Normal" w:semiHidden="0" w:uiPriority="0" w:unhideWhenUsed="0" w:qFormat="1"/>
-    <w:lsdException w:name="heading 1" w:semiHidden="0" w:uiPriority="9" w:unhideWhenUsed="0" w:qFormat="1"/>
-    <w:lsdException w:name="heading 2" w:uiPriority="9" w:qFormat="1"/>
-    <w:lsdException w:name="heading 3" w:uiPriority="9" w:qFormat="1"/>
-    <w:lsdException w:name="heading 4" w:uiPriority="9" w:qFormat="1"/>
-    <w:lsdException w:name="heading 5" w:uiPriority="9" w:qFormat="1"/>
-    <w:lsdException w:name="heading 6" w:uiPriority="9" w:qFormat="1"/>
-    <w:lsdException w:name="heading 7" w:uiPriority="9" w:qFormat="1"/>
-    <w:lsdException w:name="heading 8" w:uiPriority="9" w:qFormat="1"/>
-    <w:lsdException w:name="heading 9" w:uiPriority="9" w:qFormat="1"/>
-    <w:lsdException w:name="toc 1" w:uiPriority="39"/>
-    <w:lsdException w:name="toc 2" w:uiPriority="39"/>
-    <w:lsdException w:name="toc 3" w:uiPriority="39"/>
-    <w:lsdException w:name="toc 4" w:uiPriority="39"/>
-    <w:lsdException w:name="toc 5" w:uiPriority="39"/>
-    <w:lsdException w:name="toc 6" w:uiPriority="39"/>
-    <w:lsdException w:name="toc 7" w:uiPriority="39"/>
-    <w:lsdException w:name="toc 8" w:uiPriority="39"/>
-    <w:lsdException w:name="toc 9" w:uiPriority="39"/>
-    <w:lsdException w:name="caption" w:uiPriority="35" w:qFormat="1"/>
-    <w:lsdException w:name="Title" w:semiHidden="0" w:uiPriority="10" w:unhideWhenUsed="0" w:qFormat="1"/>
-    <w:lsdException w:name="Default Paragraph Font" w:uiPriority="1"/>
-    <w:lsdException w:name="Subtitle" w:semiHidden="0" w:uiPriority="11" w:unhideWhenUsed="0" w:qFormat="1"/>
-    <w:lsdException w:name="Strong" w:semiHidden="0" w:uiPriority="22" w:unhideWhenUsed="0" w:qFormat="1"/>
-    <w:lsdException w:name="Emphasis" w:semiHidden="0" w:uiPriority="20" w:unhideWhenUsed="0" w:qFormat="1"/>
-    <w:lsdException w:name="Table Grid" w:semiHidden="0" w:uiPriority="59" w:unhideWhenUsed="0"/>
-    <w:lsdException w:name="Placeholder Text" w:unhideWhenUsed="0"/>
-    <w:lsdException w:name="No Spacing" w:semiHidden="0" w:uiPriority="1" w:unhideWhenUsed="0" w:qFormat="1"/>
-    <w:lsdException w:name="Light Shading" w:semiHidden="0" w:uiPriority="60" w:unhideWhenUsed="0"/>
-    <w:lsdException w:name="Light List" w:semiHidden="0" w:uiPriority="61" w:unhideWhenUsed="0"/>
-    <w:lsdException w:name="Light Grid" w:semiHidden="0" w:uiPriority="62" w:unhideWhenUsed="0"/>
-    <w:lsdException w:name="Medium Shading 1" w:semiHidden="0" w:uiPriority="63" w:unhideWhenUsed="0"/>
-    <w:lsdException w:name="Medium Shading 2" w:semiHidden="0" w:uiPriority="64" w:unhideWhenUsed="0"/>
-    <w:lsdException w:name="Medium List 1" w:semiHidden="0" w:uiPriority="65" w:unhideWhenUsed="0"/>
-    <w:lsdException w:name="Medium List 2" w:semiHidden="0" w:uiPriority="66" w:unhideWhenUsed="0"/>
-    <w:lsdException w:name="Medium Grid 1" w:semiHidden="0" w:uiPriority="67" w:unhideWhenUsed="0"/>
-    <w:lsdException w:name="Medium Grid 2" w:semiHidden="0" w:uiPriority="68" w:unhideWhenUsed="0"/>
-    <w:lsdException w:name="Medium Grid 3" w:semiHidden="0" w:uiPriority="69" w:unhideWhenUsed="0"/>
-    <w:lsdException w:name="Dark List" w:semiHidden="0" w:uiPriority="70" w:unhideWhenUsed="0"/>
-    <w:lsdException w:name="Colorful Shading" w:semiHidden="0" w:uiPriority="71" w:unhideWhenUsed="0"/>
-    <w:lsdException w:name="Colorful List" w:semiHidden="0" w:uiPriority="72" w:unhideWhenUsed="0"/>
-    <w:lsdException w:name="Colorful Grid" w:semiHidden="0" w:uiPriority="73" w:unhideWhenUsed="0"/>
-    <w:lsdException w:name="Light Shading Accent 1" w:semiHidden="0" w:uiPriority="60" w:unhideWhenUsed="0"/>
-    <w:lsdException w:name="Light List Accent 1" w:semiHidden="0" w:uiPriority="61" w:unhideWhenUsed="0"/>
-    <w:lsdException w:name="Light Grid Accent 1" w:semiHidden="0" w:uiPriority="62" w:unhideWhenUsed="0"/>
-    <w:lsdException w:name="Medium Shading 1 Accent 1" w:semiHidden="0" w:uiPriority="63" w:unhideWhenUsed="0"/>
-    <w:lsdException w:name="Medium Shading 2 Accent 1" w:semiHidden="0" w:uiPriority="64" w:unhideWhenUsed="0"/>
-    <w:lsdException w:name="Medium List 1 Accent 1" w:semiHidden="0" w:uiPriority="65" w:unhideWhenUsed="0"/>
-    <w:lsdException w:name="Revision" w:unhideWhenUsed="0"/>
-    <w:lsdException w:name="List Paragraph" w:semiHidden="0" w:uiPriority="34" w:unhideWhenUsed="0" w:qFormat="1"/>
-    <w:lsdException w:name="Quote" w:semiHidden="0" w:uiPriority="29" w:unhideWhenUsed="0" w:qFormat="1"/>
-    <w:lsdException w:name="Intense Quote" w:semiHidden="0" w:uiPriority="30" w:unhideWhenUsed="0" w:qFormat="1"/>
-    <w:lsdException w:name="Medium List 2 Accent 1" w:semiHidden="0" w:uiPriority="66" w:unhideWhenUsed="0"/>
-    <w:lsdException w:name="Medium Grid 1 Accent 1" w:semiHidden="0" w:uiPriority="67" w:unhideWhenUsed="0"/>
-    <w:lsdException w:name="Medium Grid 2 Accent 1" w:semiHidden="0" w:uiPriority="68" w:unhideWhenUsed="0"/>
-    <w:lsdException w:name="Medium Grid 3 Accent 1" w:semiHidden="0" w:uiPriority="69" w:unhideWhenUsed="0"/>
-    <w:lsdException w:name="Dark List Accent 1" w:semiHidden="0" w:uiPriority="70" w:unhideWhenUsed="0"/>
-    <w:lsdException w:name="Colorful Shading Accent 1" w:semiHidden="0" w:uiPriority="71" w:unhideWhenUsed="0"/>
-    <w:lsdException w:name="Colorful List Accent 1" w:semiHidden="0" w:uiPriority="72" w:unhideWhenUsed="0"/>
-    <w:lsdException w:name="Colorful Grid Accent 1" w:semiHidden="0" w:uiPriority="73" w:unhideWhenUsed="0"/>
-    <w:lsdException w:name="Light Shading Accent 2" w:semiHidden="0" w:uiPriority="60" w:unhideWhenUsed="0"/>
-    <w:lsdException w:name="Light List Accent 2" w:semiHidden="0" w:uiPriority="61" w:unhideWhenUsed="0"/>
-    <w:lsdException w:name="Light Grid Accent 2" w:semiHidden="0" w:uiPriority="62" w:unhideWhenUsed="0"/>
-    <w:lsdException w:name="Medium Shading 1 Accent 2" w:semiHidden="0" w:uiPriority="63" w:unhideWhenUsed="0"/>
-    <w:lsdException w:name="Medium Shading 2 Accent 2" w:semiHidden="0" w:uiPriority="64" w:unhideWhenUsed="0"/>
-    <w:lsdException w:name="Medium List 1 Accent 2" w:semiHidden="0" w:uiPriority="65" w:unhideWhenUsed="0"/>
-    <w:lsdException w:name="Medium List 2 Accent 2" w:semiHidden="0" w:uiPriority="66" w:unhideWhenUsed="0"/>
-    <w:lsdException w:name="Medium Grid 1 Accent 2" w:semiHidden="0" w:uiPriority="67" w:unhideWhenUsed="0"/>
-    <w:lsdException w:name="Medium Grid 2 Accent 2" w:semiHidden="0" w:uiPriority="68" w:unhideWhenUsed="0"/>
-    <w:lsdException w:name="Medium Grid 3 Accent 2" w:semiHidden="0" w:uiPriority="69" w:unhideWhenUsed="0"/>
-    <w:lsdException w:name="Dark List Accent 2" w:semiHidden="0" w:uiPriority="70" w:unhideWhenUsed="0"/>
-    <w:lsdException w:name="Colorful Shading Accent 2" w:semiHidden="0" w:uiPriority="71" w:unhideWhenUsed="0"/>
-    <w:lsdException w:name="Colorful List Accent 2" w:semiHidden="0" w:uiPriority="72" w:unhideWhenUsed="0"/>
-    <w:lsdException w:name="Colorful Grid Accent 2" w:semiHidden="0" w:uiPriority="73" w:unhideWhenUsed="0"/>
-    <w:lsdException w:name="Light Shading Accent 3" w:semiHidden="0" w:uiPriority="60" w:unhideWhenUsed="0"/>
-    <w:lsdException w:name="Light List Accent 3" w:semiHidden="0" w:uiPriority="61" w:unhideWhenUsed="0"/>
-    <w:lsdException w:name="Light Grid Accent 3" w:semiHidden="0" w:uiPriority="62" w:unhideWhenUsed="0"/>
-    <w:lsdException w:name="Medium Shading 1 Accent 3" w:semiHidden="0" w:uiPriority="63" w:unhideWhenUsed="0"/>
-    <w:lsdException w:name="Medium Shading 2 Accent 3" w:semiHidden="0" w:uiPriority="64" w:unhideWhenUsed="0"/>
-    <w:lsdException w:name="Medium List 1 Accent 3" w:semiHidden="0" w:uiPriority="65" w:unhideWhenUsed="0"/>
-    <w:lsdException w:name="Medium List 2 Accent 3" w:semiHidden="0" w:uiPriority="66" w:unhideWhenUsed="0"/>
-    <w:lsdException w:name="Medium Grid 1 Accent 3" w:semiHidden="0" w:uiPriority="67" w:unhideWhenUsed="0"/>
-    <w:lsdException w:name="Medium Grid 2 Accent 3" w:semiHidden="0" w:uiPriority="68" w:unhideWhenUsed="0"/>
-    <w:lsdException w:name="Medium Grid 3 Accent 3" w:semiHidden="0" w:uiPriority="69" w:unhideWhenUsed="0"/>
-    <w:lsdException w:name="Dark List Accent 3" w:semiHidden="0" w:uiPriority="70" w:unhideWhenUsed="0"/>
-    <w:lsdException w:name="Colorful Shading Accent 3" w:semiHidden="0" w:uiPriority="71" w:unhideWhenUsed="0"/>
-    <w:lsdException w:name="Colorful List Accent 3" w:semiHidden="0" w:uiPriority="72" w:unhideWhenUsed="0"/>
-    <w:lsdException w:name="Colorful Grid Accent 3" w:semiHidden="0" w:uiPriority="73" w:unhideWhenUsed="0"/>
-    <w:lsdException w:name="Light Shading Accent 4" w:semiHidden="0" w:uiPriority="60" w:unhideWhenUsed="0"/>
-    <w:lsdException w:name="Light List Accent 4" w:semiHidden="0" w:uiPriority="61" w:unhideWhenUsed="0"/>
-    <w:lsdException w:name="Light Grid Accent 4" w:semiHidden="0" w:uiPriority="62" w:unhideWhenUsed="0"/>
-    <w:lsdException w:name="Medium Shading 1 Accent 4" w:semiHidden="0" w:uiPriority="63" w:unhideWhenUsed="0"/>
-    <w:lsdException w:name="Medium Shading 2 Accent 4" w:semiHidden="0" w:uiPriority="64" w:unhideWhenUsed="0"/>
-    <w:lsdException w:name="Medium List 1 Accent 4" w:semiHidden="0" w:uiPriority="65" w:unhideWhenUsed="0"/>
-    <w:lsdException w:name="Medium List 2 Accent 4" w:semiHidden="0" w:uiPriority="66" w:unhideWhenUsed="0"/>
-    <w:lsdException w:name="Medium Grid 1 Accent 4" w:semiHidden="0" w:uiPriority="67" w:unhideWhenUsed="0"/>
-    <w:lsdException w:name="Medium Grid 2 Accent 4" w:semiHidden="0" w:uiPriority="68" w:unhideWhenUsed="0"/>
-    <w:lsdException w:name="Medium Grid 3 Accent 4" w:semiHidden="0" w:uiPriority="69" w:unhideWhenUsed="0"/>
-    <w:lsdException w:name="Dark List Accent 4" w:semiHidden="0" w:uiPriority="70" w:unhideWhenUsed="0"/>
-    <w:lsdException w:name="Colorful Shading Accent 4" w:semiHidden="0" w:uiPriority="71" w:unhideWhenUsed="0"/>
-    <w:lsdException w:name="Colorful List Accent 4" w:semiHidden="0" w:uiPriority="72" w:unhideWhenUsed="0"/>
-    <w:lsdException w:name="Colorful Grid Accent 4" w:semiHidden="0" w:uiPriority="73" w:unhideWhenUsed="0"/>
-    <w:lsdException w:name="Light Shading Accent 5" w:semiHidden="0" w:uiPriority="60" w:unhideWhenUsed="0"/>
-    <w:lsdException w:name="Light List Accent 5" w:semiHidden="0" w:uiPriority="61" w:unhideWhenUsed="0"/>
-    <w:lsdException w:name="Light Grid Accent 5" w:semiHidden="0" w:uiPriority="62" w:unhideWhenUsed="0"/>
-    <w:lsdException w:name="Medium Shading 1 Accent 5" w:semiHidden="0" w:uiPriority="63" w:unhideWhenUsed="0"/>
-    <w:lsdException w:name="Medium Shading 2 Accent 5" w:semiHidden="0" w:uiPriority="64" w:unhideWhenUsed="0"/>
-    <w:lsdException w:name="Medium List 1 Accent 5" w:semiHidden="0" w:uiPriority="65" w:unhideWhenUsed="0"/>
-    <w:lsdException w:name="Medium List 2 Accent 5" w:semiHidden="0" w:uiPriority="66" w:unhideWhenUsed="0"/>
-    <w:lsdException w:name="Medium Grid 1 Accent 5" w:semiHidden="0" w:uiPriority="67" w:unhideWhenUsed="0"/>
-    <w:lsdException w:name="Medium Grid 2 Accent 5" w:semiHidden="0" w:uiPriority="68" w:unhideWhenUsed="0"/>
-    <w:lsdException w:name="Medium Grid 3 Accent 5" w:semiHidden="0" w:uiPriority="69" w:unhideWhenUsed="0"/>
-    <w:lsdException w:name="Dark List Accent 5" w:semiHidden="0" w:uiPriority="70" w:unhideWhenUsed="0"/>
-    <w:lsdException w:name="Colorful Shading Accent 5" w:semiHidden="0" w:uiPriority="71" w:unhideWhenUsed="0"/>
-    <w:lsdException w:name="Colorful List Accent 5" w:semiHidden="0" w:uiPriority="72" w:unhideWhenUsed="0"/>
-    <w:lsdException w:name="Colorful Grid Accent 5" w:semiHidden="0" w:uiPriority="73" w:unhideWhenUsed="0"/>
-    <w:lsdException w:name="Light Shading Accent 6" w:semiHidden="0" w:uiPriority="60" w:unhideWhenUsed="0"/>
-    <w:lsdException w:name="Light List Accent 6" w:semiHidden="0" w:uiPriority="61" w:unhideWhenUsed="0"/>
-    <w:lsdException w:name="Light Grid Accent 6" w:semiHidden="0" w:uiPriority="62" w:unhideWhenUsed="0"/>
-    <w:lsdException w:name="Medium Shading 1 Accent 6" w:semiHidden="0" w:uiPriority="63" w:unhideWhenUsed="0"/>
-    <w:lsdException w:name="Medium Shading 2 Accent 6" w:semiHidden="0" w:uiPriority="64" w:unhideWhenUsed="0"/>
-    <w:lsdException w:name="Medium List 1 Accent 6" w:semiHidden="0" w:uiPriority="65" w:unhideWhenUsed="0"/>
-    <w:lsdException w:name="Medium List 2 Accent 6" w:semiHidden="0" w:uiPriority="66" w:unhideWhenUsed="0"/>
-    <w:lsdException w:name="Medium Grid 1 Accent 6" w:semiHidden="0" w:uiPriority="67" w:unhideWhenUsed="0"/>
-    <w:lsdException w:name="Medium Grid 2 Accent 6" w:semiHidden="0" w:uiPriority="68" w:unhideWhenUsed="0"/>
-    <w:lsdException w:name="Medium Grid 3 Accent 6" w:semiHidden="0" w:uiPriority="69" w:unhideWhenUsed="0"/>
-    <w:lsdException w:name="Dark List Accent 6" w:semiHidden="0" w:uiPriority="70" w:unhideWhenUsed="0"/>
-    <w:lsdException w:name="Colorful Shading Accent 6" w:semiHidden="0" w:uiPriority="71" w:unhideWhenUsed="0"/>
-    <w:lsdException w:name="Colorful List Accent 6" w:semiHidden="0" w:uiPriority="72" w:unhideWhenUsed="0"/>
-    <w:lsdException w:name="Colorful Grid Accent 6" w:semiHidden="0" w:uiPriority="73" w:unhideWhenUsed="0"/>
-    <w:lsdException w:name="Subtle Emphasis" w:semiHidden="0" w:uiPriority="19" w:unhideWhenUsed="0" w:qFormat="1"/>
-    <w:lsdException w:name="Intense Emphasis" w:semiHidden="0" w:uiPriority="21" w:unhideWhenUsed="0" w:qFormat="1"/>
-    <w:lsdException w:name="Subtle Reference" w:semiHidden="0" w:uiPriority="31" w:unhideWhenUsed="0" w:qFormat="1"/>
-    <w:lsdException w:name="Intense Reference" w:semiHidden="0" w:uiPriority="32" w:unhideWhenUsed="0" w:qFormat="1"/>
-    <w:lsdException w:name="Book Title" w:semiHidden="0" w:uiPriority="33" w:unhideWhenUsed="0" w:qFormat="1"/>
-    <w:lsdException w:name="Bibliography" w:uiPriority="37"/>
-    <w:lsdException w:name="TOC Heading" w:uiPriority="39" w:qFormat="1"/>
-  </w:latentStyles>
-  <w:style w:type="paragraph" w:default="1" w:styleId="a">
-    <w:name w:val="Normal"/>
-    <w:qFormat/>
-    <w:rsid w:val="006616BC"/>
-    <w:pPr>
-      <w:widowControl w:val="0"/>
-      <w:jc w:val="both"/>
-    </w:pPr>
-  </w:style>
-  <w:style w:type="character" w:default="1" w:styleId="a0">
-    <w:name w:val="Default Paragraph Font"/>
-    <w:uiPriority w:val="1"/>
-    <w:semiHidden/>
-    <w:unhideWhenUsed/>
-  </w:style>
-  <w:style w:type="table" w:default="1" w:styleId="a1">
-    <w:name w:val="Normal Table"/>
-    <w:uiPriority w:val="99"/>
-    <w:semiHidden/>
-    <w:unhideWhenUsed/>
-    <w:tblPr>
-      <w:tblInd w:w="0" w:type="dxa"/>
-      <w:tblCellMar>
-        <w:top w:w="0" w:type="dxa"/>
-        <w:left w:w="108" w:type="dxa"/>
-        <w:bottom w:w="0" w:type="dxa"/>
-        <w:right w:w="108" w:type="dxa"/>
-      </w:tblCellMar>
-    </w:tblPr>
-  </w:style>
-  <w:style w:type="numbering" w:default="1" w:styleId="a2">
-    <w:name w:val="No List"/>
-    <w:uiPriority w:val="99"/>
-    <w:semiHidden/>
-    <w:unhideWhenUsed/>
-  </w:style>
-  <w:style w:type="paragraph" w:styleId="a3">
-    <w:name w:val="header"/>
-    <w:basedOn w:val="a"/>
-    <w:link w:val="a4"/>
-    <w:uiPriority w:val="99"/>
-    <w:unhideWhenUsed/>
-    <w:rsid w:val="004A20C6"/>
-    <w:pPr>
-      <w:pBdr>
-        <w:bottom w:val="single" w:sz="6" w:space="1" w:color="auto"/>
-      </w:pBdr>
-      <w:tabs>
-        <w:tab w:val="center" w:pos="4153"/>
-        <w:tab w:val="right" w:pos="8306"/>
-      </w:tabs>
-      <w:snapToGrid w:val="0"/>
-      <w:jc w:val="center"/>
-    </w:pPr>
-    <w:rPr>
-      <w:sz w:val="18"/>
-      <w:szCs w:val="18"/>
-    </w:rPr>
-  </w:style>
-  <w:style w:type="character" w:customStyle="1" w:styleId="a4">
-    <w:name w:val="页眉字符"/>
-    <w:basedOn w:val="a0"/>
-    <w:link w:val="a3"/>
-    <w:uiPriority w:val="99"/>
-    <w:rsid w:val="004A20C6"/>
-    <w:rPr>
-      <w:sz w:val="18"/>
-      <w:szCs w:val="18"/>
-    </w:rPr>
-  </w:style>
-  <w:style w:type="paragraph" w:styleId="a5">
-    <w:name w:val="footer"/>
-    <w:basedOn w:val="a"/>
-    <w:link w:val="a6"/>
-    <w:uiPriority w:val="99"/>
-    <w:unhideWhenUsed/>
-    <w:rsid w:val="004A20C6"/>
-    <w:pPr>
-      <w:tabs>
-        <w:tab w:val="center" w:pos="4153"/>
-        <w:tab w:val="right" w:pos="8306"/>
-      </w:tabs>
-      <w:snapToGrid w:val="0"/>
-      <w:jc w:val="left"/>
-    </w:pPr>
-    <w:rPr>
-      <w:sz w:val="18"/>
-      <w:szCs w:val="18"/>
-    </w:rPr>
-  </w:style>
-  <w:style w:type="character" w:customStyle="1" w:styleId="a6">
-    <w:name w:val="页脚字符"/>
-    <w:basedOn w:val="a0"/>
-    <w:link w:val="a5"/>
-    <w:uiPriority w:val="99"/>
-    <w:rsid w:val="004A20C6"/>
-    <w:rPr>
-      <w:sz w:val="18"/>
-      <w:szCs w:val="18"/>
-    </w:rPr>
-  </w:style>
-  <w:style w:type="character" w:styleId="a7">
-    <w:name w:val="Hyperlink"/>
-    <w:basedOn w:val="a0"/>
-    <w:uiPriority w:val="99"/>
-    <w:unhideWhenUsed/>
-    <w:rsid w:val="00166ED0"/>
-    <w:rPr>
-      <w:color w:val="0000FF" w:themeColor="hyperlink"/>
-      <w:u w:val="single"/>
-    </w:rPr>
-  </w:style>
-  <w:style w:type="character" w:styleId="FollowedHyperlink">
+  <w:style w:type="character" w:styleId="a8">
     <w:name w:val="FollowedHyperlink"/>
     <w:basedOn w:val="a0"/>
     <w:uiPriority w:val="99"/>

</xml_diff>